<commit_message>
video and image not clear -- update
</commit_message>
<xml_diff>
--- a/document/Online-Quiz-App-SRS-v-1.1/Online-Quiz-App-SRS-v-1.1.docx
+++ b/document/Online-Quiz-App-SRS-v-1.1/Online-Quiz-App-SRS-v-1.1.docx
@@ -7,10 +7,14 @@
         <w:pStyle w:val="Title"/>
         <w:rPr>
           <w:rStyle w:val="Strong"/>
-        </w:rPr>
-      </w:pPr>
-      <w:r>
-        <w:rPr/>
+          <w:color w:val="000000"/>
+        </w:rPr>
+      </w:pPr>
+      <w:r>
+        <w:rPr>
+          <w:rPrChange w:id="0" w:author="Unknown Author" w:date="2017-11-12T22:56:46Z"/>
+        </w:rPr>
+        <w:rPrChange w:id="0" w:author="Unknown Author" w:date="2017-11-12T22:56:46Z"/>
       </w:r>
     </w:p>
     <w:p>
@@ -18,10 +22,13 @@
         <w:pStyle w:val="Title"/>
         <w:rPr>
           <w:rStyle w:val="Strong"/>
-        </w:rPr>
-      </w:pPr>
-      <w:r>
-        <w:rPr/>
+          <w:color w:val="000000"/>
+        </w:rPr>
+      </w:pPr>
+      <w:r>
+        <w:rPr>
+          <w:rPrChange w:id="0" w:author="Unknown Author" w:date="2017-11-12T22:56:46Z"/>
+        </w:rPr>
       </w:r>
     </w:p>
     <w:p>
@@ -29,10 +36,13 @@
         <w:pStyle w:val="Title"/>
         <w:rPr>
           <w:rStyle w:val="Strong"/>
-        </w:rPr>
-      </w:pPr>
-      <w:r>
-        <w:rPr/>
+          <w:color w:val="000000"/>
+        </w:rPr>
+      </w:pPr>
+      <w:r>
+        <w:rPr>
+          <w:rPrChange w:id="0" w:author="Unknown Author" w:date="2017-11-12T22:56:46Z"/>
+        </w:rPr>
       </w:r>
     </w:p>
     <w:p>
@@ -40,10 +50,13 @@
         <w:pStyle w:val="Title"/>
         <w:rPr>
           <w:rStyle w:val="Strong"/>
-        </w:rPr>
-      </w:pPr>
-      <w:r>
-        <w:rPr/>
+          <w:color w:val="000000"/>
+        </w:rPr>
+      </w:pPr>
+      <w:r>
+        <w:rPr>
+          <w:rPrChange w:id="0" w:author="Unknown Author" w:date="2017-11-12T22:56:46Z"/>
+        </w:rPr>
       </w:r>
     </w:p>
     <w:p>
@@ -56,23 +69,28 @@
       <w:r>
         <w:rPr>
           <w:rStyle w:val="Strong"/>
+          <w:color w:val="000000"/>
+          <w:rPrChange w:id="0" w:author="Unknown Author" w:date="2017-11-12T22:56:46Z"/>
         </w:rPr>
         <w:t>Online Quiz/Survey Application v-1.</w:t>
       </w:r>
-      <w:del w:id="0" w:author="user" w:date="2017-11-02T18:30:00Z">
+      <w:del w:id="5" w:author="user" w:date="2017-11-02T18:30:00Z">
         <w:r>
           <w:rPr>
             <w:rStyle w:val="Strong"/>
+            <w:color w:val="000000"/>
           </w:rPr>
           <w:delText>0</w:delText>
         </w:r>
       </w:del>
-      <w:ins w:id="1" w:author="user" w:date="2017-11-02T18:31:00Z">
+      <w:ins w:id="6" w:author="user" w:date="2017-11-02T18:31:00Z">
         <w:r>
           <w:rPr>
             <w:rStyle w:val="Strong"/>
+            <w:color w:val="000000"/>
           </w:rPr>
           <w:t>0</w:t>
+          <w:rPrChange w:id="0" w:author="Unknown Author" w:date="2017-11-12T22:56:46Z"/>
         </w:r>
       </w:ins>
     </w:p>
@@ -85,9 +103,57 @@
       </w:pPr>
       <w:r>
         <w:rPr>
+          <w:color w:val="000000"/>
+          <w:rPrChange w:id="0" w:author="Unknown Author" w:date="2017-11-12T22:56:46Z"/>
+        </w:rPr>
+        <w:t>DigitalOfficePro Inc.</w:t>
+      </w:r>
+    </w:p>
+    <w:p>
+      <w:pPr>
+        <w:pStyle w:val="NoSpacing"/>
+        <w:rPr>
           <w:color w:val="A5A5A5" w:themeColor="accent3"/>
         </w:rPr>
-        <w:t>DigitalOfficePro Inc.</w:t>
+      </w:pPr>
+      <w:del w:id="8" w:author="user" w:date="2017-11-02T18:30:00Z">
+        <w:r>
+          <w:rPr>
+            <w:color w:val="000000"/>
+          </w:rPr>
+          <w:delText xml:space="preserve">October </w:delText>
+        </w:r>
+      </w:del>
+      <w:ins w:id="9" w:author="user" w:date="2017-11-02T18:30:00Z">
+        <w:r>
+          <w:rPr>
+            <w:color w:val="000000"/>
+          </w:rPr>
+          <w:t xml:space="preserve">November </w:t>
+        </w:r>
+      </w:ins>
+      <w:del w:id="10" w:author="user" w:date="2017-11-02T18:30:00Z">
+        <w:r>
+          <w:rPr>
+            <w:color w:val="000000"/>
+          </w:rPr>
+          <w:delText xml:space="preserve">31th </w:delText>
+        </w:r>
+      </w:del>
+      <w:ins w:id="11" w:author="user" w:date="2017-11-02T18:30:00Z">
+        <w:r>
+          <w:rPr>
+            <w:color w:val="000000"/>
+          </w:rPr>
+          <w:t xml:space="preserve">02nd </w:t>
+        </w:r>
+      </w:ins>
+      <w:r>
+        <w:rPr>
+          <w:color w:val="000000"/>
+          <w:rPrChange w:id="0" w:author="Unknown Author" w:date="2017-11-12T22:56:46Z"/>
+        </w:rPr>
+        <w:t>2017</w:t>
       </w:r>
     </w:p>
     <w:p>
@@ -97,84 +163,45 @@
           <w:color w:val="A5A5A5" w:themeColor="accent3"/>
         </w:rPr>
       </w:pPr>
-      <w:del w:id="2" w:author="user" w:date="2017-11-02T18:30:00Z">
-        <w:r>
-          <w:rPr>
-            <w:color w:val="A5A5A5" w:themeColor="accent3"/>
-          </w:rPr>
-          <w:delText xml:space="preserve">October </w:delText>
+      <w:r>
+        <w:rPr>
+          <w:color w:val="000000"/>
+          <w:rPrChange w:id="0" w:author="Unknown Author" w:date="2017-11-12T22:56:46Z"/>
+        </w:rPr>
+        <w:t>SRS version 1.</w:t>
+      </w:r>
+      <w:del w:id="14" w:author="user" w:date="2017-11-02T18:31:00Z">
+        <w:r>
+          <w:rPr>
+            <w:color w:val="000000"/>
+          </w:rPr>
+          <w:delText>0</w:delText>
         </w:r>
       </w:del>
-      <w:ins w:id="3" w:author="user" w:date="2017-11-02T18:30:00Z">
-        <w:r>
-          <w:rPr>
-            <w:color w:val="A5A5A5" w:themeColor="accent3"/>
-          </w:rPr>
-          <w:t xml:space="preserve">November </w:t>
-        </w:r>
-      </w:ins>
-      <w:del w:id="4" w:author="user" w:date="2017-11-02T18:30:00Z">
-        <w:r>
-          <w:rPr>
-            <w:color w:val="A5A5A5" w:themeColor="accent3"/>
-          </w:rPr>
-          <w:delText xml:space="preserve">31th </w:delText>
-        </w:r>
-      </w:del>
-      <w:ins w:id="5" w:author="user" w:date="2017-11-02T18:30:00Z">
-        <w:r>
-          <w:rPr>
-            <w:color w:val="A5A5A5" w:themeColor="accent3"/>
-          </w:rPr>
-          <w:t xml:space="preserve">02nd </w:t>
-        </w:r>
-      </w:ins>
-      <w:r>
-        <w:rPr>
-          <w:color w:val="A5A5A5" w:themeColor="accent3"/>
-        </w:rPr>
-        <w:t>2017</w:t>
-      </w:r>
-    </w:p>
-    <w:p>
-      <w:pPr>
-        <w:pStyle w:val="NoSpacing"/>
-        <w:rPr>
-          <w:color w:val="A5A5A5" w:themeColor="accent3"/>
-        </w:rPr>
-      </w:pPr>
-      <w:r>
-        <w:rPr>
-          <w:color w:val="A5A5A5" w:themeColor="accent3"/>
-        </w:rPr>
-        <w:t>SRS version 1.</w:t>
-      </w:r>
-      <w:del w:id="6" w:author="user" w:date="2017-11-02T18:31:00Z">
-        <w:r>
-          <w:rPr>
-            <w:color w:val="A5A5A5" w:themeColor="accent3"/>
-          </w:rPr>
-          <w:delText>0</w:delText>
-        </w:r>
-      </w:del>
-      <w:ins w:id="7" w:author="user" w:date="2017-11-02T18:31:00Z">
+      <w:ins w:id="15" w:author="user" w:date="2017-11-02T18:31:00Z">
         <w:bookmarkStart w:id="0" w:name="_GoBack"/>
         <w:bookmarkEnd w:id="0"/>
         <w:r>
           <w:rPr>
-            <w:color w:val="A5A5A5" w:themeColor="accent3"/>
+            <w:color w:val="000000"/>
           </w:rPr>
           <w:t>1</w:t>
+          <w:rPrChange w:id="0" w:author="Unknown Author" w:date="2017-11-12T22:56:46Z"/>
         </w:r>
       </w:ins>
     </w:p>
     <w:p>
       <w:pPr>
         <w:pStyle w:val="Normal"/>
-        <w:rPr/>
-      </w:pPr>
-      <w:r>
-        <w:rPr/>
+        <w:rPr>
+          <w:color w:val="000000"/>
+        </w:rPr>
+      </w:pPr>
+      <w:r>
+        <w:rPr>
+          <w:color w:val="000000"/>
+          <w:rPrChange w:id="0" w:author="Unknown Author" w:date="2017-11-12T22:56:46Z"/>
+        </w:rPr>
       </w:r>
     </w:p>
     <w:sdt>
@@ -183,16 +210,21 @@
           <w:docPartGallery w:val="Table of Contents"/>
           <w:docPartUnique w:val="true"/>
         </w:docPartObj>
-        <w:id w:val="1500352239"/>
+        <w:id w:val="948571737"/>
       </w:sdtPr>
       <w:sdtContent>
         <w:p>
           <w:pPr>
             <w:pStyle w:val="TOCHeading"/>
-            <w:rPr/>
+            <w:rPr>
+              <w:color w:val="000000"/>
+            </w:rPr>
           </w:pPr>
           <w:r>
-            <w:rPr/>
+            <w:rPr>
+              <w:color w:val="000000"/>
+              <w:rPrChange w:id="0" w:author="Unknown Author" w:date="2017-11-12T22:56:46Z"/>
+            </w:rPr>
             <w:t>Contents</w:t>
           </w:r>
         </w:p>
@@ -223,6 +255,8 @@
                 <w:rStyle w:val="IndexLink"/>
                 <w:bCs/>
                 <w:vanish w:val="false"/>
+                <w:color w:val="000000"/>
+                <w:rPrChange w:id="0" w:author="Unknown Author" w:date="2017-11-12T22:56:46Z"/>
               </w:rPr>
               <w:t>Introduction</w:t>
             </w:r>
@@ -248,6 +282,8 @@
               <w:rPr>
                 <w:rStyle w:val="IndexLink"/>
                 <w:vanish w:val="false"/>
+                <w:color w:val="000000"/>
+                <w:rPrChange w:id="0" w:author="Unknown Author" w:date="2017-11-12T22:56:46Z"/>
               </w:rPr>
               <w:tab/>
               <w:t>1</w:t>
@@ -295,6 +331,8 @@
                 <w:webHidden/>
                 <w:rStyle w:val="IndexLink"/>
                 <w:vanish w:val="false"/>
+                <w:color w:val="000000"/>
+                <w:rPrChange w:id="0" w:author="Unknown Author" w:date="2017-11-12T22:56:46Z"/>
               </w:rPr>
               <w:t>Objective</w:t>
               <w:tab/>
@@ -343,6 +381,8 @@
                 <w:webHidden/>
                 <w:rStyle w:val="IndexLink"/>
                 <w:vanish w:val="false"/>
+                <w:color w:val="000000"/>
+                <w:rPrChange w:id="0" w:author="Unknown Author" w:date="2017-11-12T22:56:46Z"/>
               </w:rPr>
               <w:t>Functional requirements</w:t>
               <w:tab/>
@@ -391,6 +431,8 @@
                 <w:webHidden/>
                 <w:rStyle w:val="IndexLink"/>
                 <w:vanish w:val="false"/>
+                <w:color w:val="000000"/>
+                <w:rPrChange w:id="0" w:author="Unknown Author" w:date="2017-11-12T22:56:46Z"/>
               </w:rPr>
               <w:t>Technical requirements</w:t>
               <w:tab/>
@@ -407,10 +449,15 @@
         <w:p>
           <w:pPr>
             <w:pStyle w:val="Normal"/>
-            <w:rPr/>
+            <w:rPr>
+              <w:color w:val="000000"/>
+            </w:rPr>
           </w:pPr>
           <w:r>
-            <w:rPr/>
+            <w:rPr>
+              <w:color w:val="000000"/>
+              <w:rPrChange w:id="0" w:author="Unknown Author" w:date="2017-11-12T22:56:46Z"/>
+            </w:rPr>
           </w:r>
           <w:r>
             <w:fldChar w:fldCharType="end"/>
@@ -421,181 +468,281 @@
     <w:p>
       <w:pPr>
         <w:pStyle w:val="Normal"/>
-        <w:rPr/>
-      </w:pPr>
-      <w:r>
-        <w:rPr/>
+        <w:rPr>
+          <w:color w:val="000000"/>
+        </w:rPr>
+      </w:pPr>
+      <w:r>
+        <w:rPr>
+          <w:color w:val="000000"/>
+          <w:rPrChange w:id="0" w:author="Unknown Author" w:date="2017-11-12T22:56:46Z"/>
+        </w:rPr>
       </w:r>
     </w:p>
     <w:p>
       <w:pPr>
         <w:pStyle w:val="Normal"/>
-        <w:rPr/>
-      </w:pPr>
-      <w:r>
-        <w:rPr/>
+        <w:rPr>
+          <w:color w:val="000000"/>
+        </w:rPr>
+      </w:pPr>
+      <w:r>
+        <w:rPr>
+          <w:color w:val="000000"/>
+          <w:rPrChange w:id="0" w:author="Unknown Author" w:date="2017-11-12T22:56:46Z"/>
+        </w:rPr>
       </w:r>
     </w:p>
     <w:p>
       <w:pPr>
         <w:pStyle w:val="Normal"/>
-        <w:rPr/>
-      </w:pPr>
-      <w:r>
-        <w:rPr/>
+        <w:rPr>
+          <w:color w:val="000000"/>
+        </w:rPr>
+      </w:pPr>
+      <w:r>
+        <w:rPr>
+          <w:color w:val="000000"/>
+          <w:rPrChange w:id="0" w:author="Unknown Author" w:date="2017-11-12T22:56:46Z"/>
+        </w:rPr>
       </w:r>
     </w:p>
     <w:p>
       <w:pPr>
         <w:pStyle w:val="Normal"/>
-        <w:rPr/>
-      </w:pPr>
-      <w:r>
-        <w:rPr/>
+        <w:rPr>
+          <w:color w:val="000000"/>
+        </w:rPr>
+      </w:pPr>
+      <w:r>
+        <w:rPr>
+          <w:color w:val="000000"/>
+          <w:rPrChange w:id="0" w:author="Unknown Author" w:date="2017-11-12T22:56:46Z"/>
+        </w:rPr>
       </w:r>
     </w:p>
     <w:p>
       <w:pPr>
         <w:pStyle w:val="Normal"/>
-        <w:rPr/>
-      </w:pPr>
-      <w:r>
-        <w:rPr/>
+        <w:rPr>
+          <w:color w:val="000000"/>
+        </w:rPr>
+      </w:pPr>
+      <w:r>
+        <w:rPr>
+          <w:color w:val="000000"/>
+          <w:rPrChange w:id="0" w:author="Unknown Author" w:date="2017-11-12T22:56:46Z"/>
+        </w:rPr>
       </w:r>
     </w:p>
     <w:p>
       <w:pPr>
         <w:pStyle w:val="Normal"/>
-        <w:rPr/>
-      </w:pPr>
-      <w:r>
-        <w:rPr/>
+        <w:rPr>
+          <w:color w:val="000000"/>
+        </w:rPr>
+      </w:pPr>
+      <w:r>
+        <w:rPr>
+          <w:color w:val="000000"/>
+          <w:rPrChange w:id="0" w:author="Unknown Author" w:date="2017-11-12T22:56:46Z"/>
+        </w:rPr>
       </w:r>
     </w:p>
     <w:p>
       <w:pPr>
         <w:pStyle w:val="Normal"/>
-        <w:rPr/>
-      </w:pPr>
-      <w:r>
-        <w:rPr/>
+        <w:rPr>
+          <w:color w:val="000000"/>
+        </w:rPr>
+      </w:pPr>
+      <w:r>
+        <w:rPr>
+          <w:color w:val="000000"/>
+          <w:rPrChange w:id="0" w:author="Unknown Author" w:date="2017-11-12T22:56:46Z"/>
+        </w:rPr>
       </w:r>
     </w:p>
     <w:p>
       <w:pPr>
         <w:pStyle w:val="Normal"/>
-        <w:rPr/>
-      </w:pPr>
-      <w:r>
-        <w:rPr/>
+        <w:rPr>
+          <w:color w:val="000000"/>
+        </w:rPr>
+      </w:pPr>
+      <w:r>
+        <w:rPr>
+          <w:color w:val="000000"/>
+          <w:rPrChange w:id="0" w:author="Unknown Author" w:date="2017-11-12T22:56:46Z"/>
+        </w:rPr>
       </w:r>
     </w:p>
     <w:p>
       <w:pPr>
         <w:pStyle w:val="Normal"/>
-        <w:rPr/>
-      </w:pPr>
-      <w:r>
-        <w:rPr/>
+        <w:rPr>
+          <w:color w:val="000000"/>
+        </w:rPr>
+      </w:pPr>
+      <w:r>
+        <w:rPr>
+          <w:color w:val="000000"/>
+          <w:rPrChange w:id="0" w:author="Unknown Author" w:date="2017-11-12T22:56:46Z"/>
+        </w:rPr>
       </w:r>
     </w:p>
     <w:p>
       <w:pPr>
         <w:pStyle w:val="Normal"/>
-        <w:rPr/>
-      </w:pPr>
-      <w:r>
-        <w:rPr/>
+        <w:rPr>
+          <w:color w:val="000000"/>
+        </w:rPr>
+      </w:pPr>
+      <w:r>
+        <w:rPr>
+          <w:color w:val="000000"/>
+          <w:rPrChange w:id="0" w:author="Unknown Author" w:date="2017-11-12T22:56:46Z"/>
+        </w:rPr>
       </w:r>
     </w:p>
     <w:p>
       <w:pPr>
         <w:pStyle w:val="Normal"/>
-        <w:rPr/>
-      </w:pPr>
-      <w:r>
-        <w:rPr/>
+        <w:rPr>
+          <w:color w:val="000000"/>
+        </w:rPr>
+      </w:pPr>
+      <w:r>
+        <w:rPr>
+          <w:color w:val="000000"/>
+          <w:rPrChange w:id="0" w:author="Unknown Author" w:date="2017-11-12T22:56:46Z"/>
+        </w:rPr>
       </w:r>
     </w:p>
     <w:p>
       <w:pPr>
         <w:pStyle w:val="Normal"/>
-        <w:rPr/>
-      </w:pPr>
-      <w:r>
-        <w:rPr/>
+        <w:rPr>
+          <w:color w:val="000000"/>
+        </w:rPr>
+      </w:pPr>
+      <w:r>
+        <w:rPr>
+          <w:color w:val="000000"/>
+          <w:rPrChange w:id="0" w:author="Unknown Author" w:date="2017-11-12T22:56:46Z"/>
+        </w:rPr>
       </w:r>
     </w:p>
     <w:p>
       <w:pPr>
         <w:pStyle w:val="Normal"/>
-        <w:rPr/>
-      </w:pPr>
-      <w:r>
-        <w:rPr/>
+        <w:rPr>
+          <w:color w:val="000000"/>
+        </w:rPr>
+      </w:pPr>
+      <w:r>
+        <w:rPr>
+          <w:color w:val="000000"/>
+          <w:rPrChange w:id="0" w:author="Unknown Author" w:date="2017-11-12T22:56:46Z"/>
+        </w:rPr>
       </w:r>
     </w:p>
     <w:p>
       <w:pPr>
         <w:pStyle w:val="Normal"/>
-        <w:rPr/>
-      </w:pPr>
-      <w:r>
-        <w:rPr/>
+        <w:rPr>
+          <w:color w:val="000000"/>
+        </w:rPr>
+      </w:pPr>
+      <w:r>
+        <w:rPr>
+          <w:color w:val="000000"/>
+          <w:rPrChange w:id="0" w:author="Unknown Author" w:date="2017-11-12T22:56:46Z"/>
+        </w:rPr>
       </w:r>
     </w:p>
     <w:p>
       <w:pPr>
         <w:pStyle w:val="Normal"/>
-        <w:rPr/>
-      </w:pPr>
-      <w:r>
-        <w:rPr/>
+        <w:rPr>
+          <w:color w:val="000000"/>
+        </w:rPr>
+      </w:pPr>
+      <w:r>
+        <w:rPr>
+          <w:color w:val="000000"/>
+          <w:rPrChange w:id="0" w:author="Unknown Author" w:date="2017-11-12T22:56:46Z"/>
+        </w:rPr>
       </w:r>
     </w:p>
     <w:p>
       <w:pPr>
         <w:pStyle w:val="Normal"/>
-        <w:rPr/>
-      </w:pPr>
-      <w:r>
-        <w:rPr/>
+        <w:rPr>
+          <w:color w:val="000000"/>
+        </w:rPr>
+      </w:pPr>
+      <w:r>
+        <w:rPr>
+          <w:color w:val="000000"/>
+          <w:rPrChange w:id="0" w:author="Unknown Author" w:date="2017-11-12T22:56:46Z"/>
+        </w:rPr>
       </w:r>
     </w:p>
     <w:p>
       <w:pPr>
         <w:pStyle w:val="Normal"/>
-        <w:rPr/>
-      </w:pPr>
-      <w:r>
-        <w:rPr/>
+        <w:rPr>
+          <w:color w:val="000000"/>
+        </w:rPr>
+      </w:pPr>
+      <w:r>
+        <w:rPr>
+          <w:color w:val="000000"/>
+          <w:rPrChange w:id="0" w:author="Unknown Author" w:date="2017-11-12T22:56:46Z"/>
+        </w:rPr>
       </w:r>
     </w:p>
     <w:p>
       <w:pPr>
         <w:pStyle w:val="Normal"/>
-        <w:rPr/>
-      </w:pPr>
-      <w:r>
-        <w:rPr/>
+        <w:rPr>
+          <w:color w:val="000000"/>
+        </w:rPr>
+      </w:pPr>
+      <w:r>
+        <w:rPr>
+          <w:color w:val="000000"/>
+          <w:rPrChange w:id="0" w:author="Unknown Author" w:date="2017-11-12T22:56:46Z"/>
+        </w:rPr>
       </w:r>
     </w:p>
     <w:p>
       <w:pPr>
         <w:pStyle w:val="Normal"/>
-        <w:rPr/>
-      </w:pPr>
-      <w:r>
-        <w:rPr/>
+        <w:rPr>
+          <w:color w:val="000000"/>
+        </w:rPr>
+      </w:pPr>
+      <w:r>
+        <w:rPr>
+          <w:color w:val="000000"/>
+          <w:rPrChange w:id="0" w:author="Unknown Author" w:date="2017-11-12T22:56:46Z"/>
+        </w:rPr>
       </w:r>
     </w:p>
     <w:p>
       <w:pPr>
         <w:pStyle w:val="Normal"/>
-        <w:rPr/>
-      </w:pPr>
-      <w:r>
-        <w:rPr/>
+        <w:rPr>
+          <w:color w:val="000000"/>
+        </w:rPr>
+      </w:pPr>
+      <w:r>
+        <w:rPr>
+          <w:color w:val="000000"/>
+          <w:rPrChange w:id="0" w:author="Unknown Author" w:date="2017-11-12T22:56:46Z"/>
+        </w:rPr>
       </w:r>
     </w:p>
     <w:p>
@@ -613,6 +760,8 @@
         <w:rPr>
           <w:rStyle w:val="Strong"/>
           <w:b w:val="false"/>
+          <w:color w:val="000000"/>
+          <w:rPrChange w:id="0" w:author="Unknown Author" w:date="2017-11-12T22:56:46Z"/>
         </w:rPr>
         <w:t>Introduction</w:t>
       </w:r>
@@ -621,41 +770,57 @@
       <w:pPr>
         <w:pStyle w:val="ListParagraph"/>
         <w:ind w:left="360" w:hanging="0"/>
-        <w:rPr/>
-      </w:pPr>
-      <w:r>
-        <w:rPr/>
+        <w:rPr>
+          <w:color w:val="000000"/>
+        </w:rPr>
+      </w:pPr>
+      <w:r>
+        <w:rPr>
+          <w:color w:val="000000"/>
+          <w:rPrChange w:id="0" w:author="Unknown Author" w:date="2017-11-12T22:56:46Z"/>
+        </w:rPr>
         <w:t>The purpose of this document is to present a detailed description of the Online Quiz application</w:t>
       </w:r>
       <w:r>
         <w:fldChar w:fldCharType="begin"/>
       </w:r>
       <w:r>
-        <w:instrText> XE "Web Publishing System: : : : " </w:instrText>
+        <w:instrText> XE "Web Publishing System: : : : : " </w:instrText>
       </w:r>
       <w:r>
         <w:fldChar w:fldCharType="separate"/>
       </w:r>
       <w:r>
-        <w:rPr/>
+        <w:rPr>
+          <w:color w:val="000000"/>
+          <w:rPrChange w:id="0" w:author="Unknown Author" w:date="2017-11-12T22:56:46Z"/>
+        </w:rPr>
       </w:r>
       <w:r>
         <w:fldChar w:fldCharType="end"/>
       </w:r>
       <w:r>
-        <w:rPr/>
+        <w:rPr>
+          <w:color w:val="000000"/>
+          <w:rPrChange w:id="0" w:author="Unknown Author" w:date="2017-11-12T22:56:46Z"/>
+        </w:rPr>
         <w:t xml:space="preserve">. It will explain the purpose and features of the system, the interfaces of the system, what the system will do, the constraints under which it must operate and how the system will react to external stimuli. </w:t>
       </w:r>
     </w:p>
     <w:p>
       <w:pPr>
         <w:pStyle w:val="Heading1"/>
-        <w:rPr/>
+        <w:rPr>
+          <w:color w:val="000000"/>
+        </w:rPr>
       </w:pPr>
       <w:bookmarkStart w:id="2" w:name="_Toc497239286"/>
       <w:bookmarkEnd w:id="2"/>
       <w:r>
-        <w:rPr/>
+        <w:rPr>
+          <w:color w:val="000000"/>
+          <w:rPrChange w:id="0" w:author="Unknown Author" w:date="2017-11-12T22:56:46Z"/>
+        </w:rPr>
         <w:t>Objective</w:t>
       </w:r>
     </w:p>
@@ -663,10 +828,15 @@
       <w:pPr>
         <w:pStyle w:val="ListParagraph"/>
         <w:ind w:left="360" w:hanging="0"/>
-        <w:rPr/>
-      </w:pPr>
-      <w:r>
-        <w:rPr/>
+        <w:rPr>
+          <w:color w:val="000000"/>
+        </w:rPr>
+      </w:pPr>
+      <w:r>
+        <w:rPr>
+          <w:color w:val="000000"/>
+          <w:rPrChange w:id="0" w:author="Unknown Author" w:date="2017-11-12T22:56:46Z"/>
+        </w:rPr>
         <w:t>Create an online quiz/survey creator.  This application can be easily integrated with other platforms using its api features.</w:t>
       </w:r>
     </w:p>
@@ -676,23 +846,31 @@
         <w:rPr>
           <w:b/>
           <w:b/>
+          <w:color w:val="000000"/>
         </w:rPr>
       </w:pPr>
       <w:r>
         <w:rPr>
           <w:b/>
+          <w:color w:val="000000"/>
+          <w:rPrChange w:id="0" w:author="Unknown Author" w:date="2017-11-12T22:56:46Z"/>
         </w:rPr>
       </w:r>
     </w:p>
     <w:p>
       <w:pPr>
         <w:pStyle w:val="Heading1"/>
-        <w:rPr/>
+        <w:rPr>
+          <w:color w:val="000000"/>
+        </w:rPr>
       </w:pPr>
       <w:bookmarkStart w:id="3" w:name="_Toc497239287"/>
       <w:bookmarkEnd w:id="3"/>
       <w:r>
-        <w:rPr/>
+        <w:rPr>
+          <w:color w:val="000000"/>
+          <w:rPrChange w:id="0" w:author="Unknown Author" w:date="2017-11-12T22:56:46Z"/>
+        </w:rPr>
         <w:t>Functional requirements</w:t>
       </w:r>
     </w:p>
@@ -703,10 +881,15 @@
           <w:ilvl w:val="0"/>
           <w:numId w:val="2"/>
         </w:numPr>
-        <w:rPr/>
-      </w:pPr>
-      <w:r>
-        <w:rPr/>
+        <w:rPr>
+          <w:color w:val="000000"/>
+        </w:rPr>
+      </w:pPr>
+      <w:r>
+        <w:rPr>
+          <w:color w:val="000000"/>
+          <w:rPrChange w:id="0" w:author="Unknown Author" w:date="2017-11-12T22:56:46Z"/>
+        </w:rPr>
         <w:t>Quiz must support following question types</w:t>
       </w:r>
     </w:p>
@@ -723,26 +906,23 @@
       </w:pPr>
       <w:r>
         <w:rPr>
-          <w:color w:val="00B050"/>
-          <w:highlight w:val="black"/>
-          <w:rPrChange w:id="0" w:author="Unknown Author" w:date="2017-11-05T17:20:24Z"/>
+          <w:color w:val="000000"/>
+          <w:rPrChange w:id="0" w:author="Unknown Author" w:date="2017-11-12T22:56:46Z"/>
         </w:rPr>
         <w:t>Multiple choice</w:t>
       </w:r>
-      <w:ins w:id="9" w:author="user" w:date="2017-11-02T12:05:00Z">
-        <w:r>
-          <w:rPr>
-            <w:color w:val="00B050"/>
-            <w:highlight w:val="black"/>
+      <w:ins w:id="54" w:author="user" w:date="2017-11-02T12:05:00Z">
+        <w:r>
+          <w:rPr>
+            <w:color w:val="000000"/>
           </w:rPr>
           <w:t xml:space="preserve"> (Multiple response)</w:t>
         </w:r>
       </w:ins>
-      <w:ins w:id="10" w:author="user" w:date="2017-11-02T11:58:00Z">
-        <w:r>
-          <w:rPr>
-            <w:color w:val="00B050"/>
-            <w:highlight w:val="black"/>
+      <w:ins w:id="55" w:author="user" w:date="2017-11-02T11:58:00Z">
+        <w:r>
+          <w:rPr>
+            <w:color w:val="000000"/>
           </w:rPr>
           <w:t xml:space="preserve"> – with multiple answer option</w:t>
         </w:r>
@@ -759,14 +939,13 @@
           <w:highlight w:val="black"/>
         </w:rPr>
       </w:pPr>
-      <w:ins w:id="11" w:author="user" w:date="2017-11-02T11:58:00Z">
-        <w:r>
-          <w:rPr>
-            <w:color w:val="00B050"/>
-            <w:highlight w:val="black"/>
+      <w:ins w:id="56" w:author="user" w:date="2017-11-02T11:58:00Z">
+        <w:r>
+          <w:rPr>
+            <w:color w:val="000000"/>
           </w:rPr>
           <w:t>Multiple choice – with single answer option</w:t>
-          <w:rPrChange w:id="0" w:author="Unknown Author" w:date="2017-11-05T17:20:24Z"/>
+          <w:rPrChange w:id="0" w:author="Unknown Author" w:date="2017-11-12T22:56:46Z"/>
         </w:r>
       </w:ins>
     </w:p>
@@ -783,8 +962,8 @@
       </w:pPr>
       <w:r>
         <w:rPr>
-          <w:highlight w:val="black"/>
-          <w:rPrChange w:id="0" w:author="Unknown Author" w:date="2017-11-05T17:20:24Z"/>
+          <w:color w:val="000000"/>
+          <w:rPrChange w:id="0" w:author="Unknown Author" w:date="2017-11-12T22:56:46Z"/>
         </w:rPr>
         <w:t>true/false</w:t>
       </w:r>
@@ -802,9 +981,8 @@
       </w:pPr>
       <w:r>
         <w:rPr>
-          <w:color w:val="00B050"/>
-          <w:highlight w:val="black"/>
-          <w:rPrChange w:id="0" w:author="Unknown Author" w:date="2017-11-05T17:20:24Z"/>
+          <w:color w:val="000000"/>
+          <w:rPrChange w:id="0" w:author="Unknown Author" w:date="2017-11-12T22:56:46Z"/>
         </w:rPr>
         <w:t>image choice – refer typeform picture choice</w:t>
       </w:r>
@@ -822,17 +1000,15 @@
       </w:pPr>
       <w:r>
         <w:rPr>
-          <w:color w:val="00B050"/>
-          <w:highlight w:val="black"/>
-          <w:rPrChange w:id="0" w:author="Unknown Author" w:date="2017-11-05T17:20:24Z"/>
+          <w:color w:val="000000"/>
+          <w:rPrChange w:id="0" w:author="Unknown Author" w:date="2017-11-12T22:56:46Z"/>
         </w:rPr>
         <w:t xml:space="preserve"> </w:t>
       </w:r>
       <w:r>
         <w:rPr>
-          <w:color w:val="00B050"/>
-          <w:highlight w:val="black"/>
-          <w:rPrChange w:id="0" w:author="Unknown Author" w:date="2017-11-05T17:20:24Z"/>
+          <w:color w:val="000000"/>
+          <w:rPrChange w:id="0" w:author="Unknown Author" w:date="2017-11-12T22:56:46Z"/>
         </w:rPr>
         <w:t>free text – refer typeform short text/long text.</w:t>
       </w:r>
@@ -851,12 +1027,13 @@
         </w:pPrChange>
         <w:rPr>
           <w:color w:val="00B050"/>
-          <w:ins w:id="16" w:author="user" w:date="2017-11-02T12:17:00Z"/>
-        </w:rPr>
-      </w:pPr>
-      <w:r>
-        <w:rPr>
-          <w:color w:val="00B050"/>
+          <w:ins w:id="62" w:author="user" w:date="2017-11-02T12:17:00Z"/>
+        </w:rPr>
+      </w:pPr>
+      <w:r>
+        <w:rPr>
+          <w:color w:val="000000"/>
+          <w:rPrChange w:id="0" w:author="Unknown Author" w:date="2017-11-12T22:56:46Z"/>
         </w:rPr>
         <w:t>Survey support the following question types.</w:t>
       </w:r>
@@ -872,11 +1049,10 @@
           <w:color w:val="00B050"/>
         </w:rPr>
       </w:pPr>
-      <w:ins w:id="17" w:author="user" w:date="2017-11-02T12:18:00Z">
-        <w:r>
-          <w:rPr>
-            <w:color w:val="00B050"/>
-            <w:highlight w:val="black"/>
+      <w:ins w:id="63" w:author="user" w:date="2017-11-02T12:18:00Z">
+        <w:r>
+          <w:rPr>
+            <w:color w:val="000000"/>
           </w:rPr>
           <w:t>Multiple choice – with single answer option</w:t>
         </w:r>
@@ -893,10 +1069,10 @@
           <w:highlight w:val="black"/>
         </w:rPr>
       </w:pPr>
-      <w:ins w:id="18" w:author="user" w:date="2017-11-02T12:18:00Z">
-        <w:r>
-          <w:rPr>
-            <w:highlight w:val="black"/>
+      <w:ins w:id="64" w:author="user" w:date="2017-11-02T12:18:00Z">
+        <w:r>
+          <w:rPr>
+            <w:color w:val="000000"/>
           </w:rPr>
           <w:t>true/false</w:t>
         </w:r>
@@ -913,13 +1089,13 @@
           <w:color w:val="00B050"/>
         </w:rPr>
       </w:pPr>
-      <w:ins w:id="19" w:author="user" w:date="2017-11-02T12:18:00Z">
-        <w:r>
-          <w:rPr>
-            <w:color w:val="00B050"/>
-            <w:highlight w:val="black"/>
+      <w:ins w:id="65" w:author="user" w:date="2017-11-02T12:18:00Z">
+        <w:r>
+          <w:rPr>
+            <w:color w:val="000000"/>
           </w:rPr>
           <w:t>image choice – refer typeform picture choice</w:t>
+          <w:rPrChange w:id="0" w:author="Unknown Author" w:date="2017-11-12T22:56:46Z"/>
         </w:r>
       </w:ins>
     </w:p>
@@ -941,26 +1117,21 @@
       </w:pPr>
       <w:r>
         <w:rPr>
-          <w:color w:val="00B050"/>
-          <w:highlight w:val="black"/>
-          <w:rPrChange w:id="0" w:author="Unknown Author" w:date="2017-11-05T17:22:24Z"/>
+          <w:color w:val="000000"/>
         </w:rPr>
         <w:t xml:space="preserve">free text – refer </w:t>
       </w:r>
-      <w:ins w:id="21" w:author="user" w:date="2017-11-02T12:18:00Z">
-        <w:r>
-          <w:rPr>
-            <w:color w:val="00B050"/>
-            <w:highlight w:val="black"/>
+      <w:ins w:id="66" w:author="user" w:date="2017-11-02T12:18:00Z">
+        <w:r>
+          <w:rPr>
+            <w:color w:val="000000"/>
           </w:rPr>
           <w:t>typeform</w:t>
         </w:r>
       </w:ins>
       <w:r>
         <w:rPr>
-          <w:color w:val="00B050"/>
-          <w:highlight w:val="black"/>
-          <w:rPrChange w:id="0" w:author="Unknown Author" w:date="2017-11-05T17:22:24Z"/>
+          <w:color w:val="000000"/>
         </w:rPr>
         <w:t xml:space="preserve"> short text/long text</w:t>
       </w:r>
@@ -979,40 +1150,36 @@
         </w:pPrChange>
         <w:rPr>
           <w:color w:val="00B050"/>
-          <w:ins w:id="27" w:author="user" w:date="2017-11-02T15:01:00Z"/>
-        </w:rPr>
-      </w:pPr>
-      <w:r>
-        <w:rPr>
-          <w:color w:val="00B050"/>
-          <w:highlight w:val="black"/>
-          <w:rPrChange w:id="0" w:author="Unknown Author" w:date="2017-11-05T17:26:05Z"/>
+          <w:ins w:id="71" w:author="user" w:date="2017-11-02T15:01:00Z"/>
+        </w:rPr>
+      </w:pPr>
+      <w:r>
+        <w:rPr>
+          <w:color w:val="000000"/>
+          <w:rPrChange w:id="0" w:author="Unknown Author" w:date="2017-11-12T22:56:46Z"/>
         </w:rPr>
         <w:t xml:space="preserve">Rating - </w:t>
       </w:r>
-      <w:ins w:id="24" w:author="user" w:date="2017-11-02T12:20:00Z">
-        <w:r>
-          <w:rPr>
-            <w:color w:val="00B050"/>
-            <w:highlight w:val="black"/>
+      <w:ins w:id="68" w:author="user" w:date="2017-11-02T12:20:00Z">
+        <w:r>
+          <w:rPr>
+            <w:color w:val="000000"/>
           </w:rPr>
           <w:t xml:space="preserve">– refer </w:t>
         </w:r>
       </w:ins>
-      <w:ins w:id="25" w:author="user" w:date="2017-11-02T12:20:00Z">
-        <w:r>
-          <w:rPr>
-            <w:color w:val="00B050"/>
-            <w:highlight w:val="black"/>
+      <w:ins w:id="69" w:author="user" w:date="2017-11-02T12:20:00Z">
+        <w:r>
+          <w:rPr>
+            <w:color w:val="000000"/>
           </w:rPr>
           <w:t>typeform</w:t>
         </w:r>
       </w:ins>
-      <w:ins w:id="26" w:author="user" w:date="2017-11-02T12:20:00Z">
-        <w:r>
-          <w:rPr>
-            <w:color w:val="00B050"/>
-            <w:highlight w:val="black"/>
+      <w:ins w:id="70" w:author="user" w:date="2017-11-02T12:20:00Z">
+        <w:r>
+          <w:rPr>
+            <w:color w:val="000000"/>
           </w:rPr>
           <w:t xml:space="preserve"> rating option.</w:t>
         </w:r>
@@ -1036,8 +1203,8 @@
       </w:pPr>
       <w:r>
         <w:rPr>
-          <w:color w:val="00B050"/>
-          <w:highlight w:val="black"/>
+          <w:color w:val="000000"/>
+          <w:rPrChange w:id="0" w:author="Unknown Author" w:date="2017-11-12T22:56:46Z"/>
         </w:rPr>
         <w:t>scale</w:t>
       </w:r>
@@ -1049,10 +1216,15 @@
           <w:ilvl w:val="0"/>
           <w:numId w:val="2"/>
         </w:numPr>
-        <w:rPr/>
-      </w:pPr>
-      <w:r>
-        <w:rPr/>
+        <w:rPr>
+          <w:color w:val="000000"/>
+        </w:rPr>
+      </w:pPr>
+      <w:r>
+        <w:rPr>
+          <w:color w:val="000000"/>
+          <w:rPrChange w:id="0" w:author="Unknown Author" w:date="2017-11-12T22:56:46Z"/>
+        </w:rPr>
         <w:t>Quiz options/settings</w:t>
       </w:r>
     </w:p>
@@ -1065,45 +1237,41 @@
         </w:numPr>
         <w:rPr>
           <w:color w:val="00B050"/>
-          <w:ins w:id="32" w:author="user" w:date="2017-11-02T15:38:00Z"/>
-        </w:rPr>
-      </w:pPr>
-      <w:ins w:id="28" w:author="user" w:date="2017-11-02T15:39:00Z">
+          <w:ins w:id="78" w:author="user" w:date="2017-11-02T15:38:00Z"/>
+        </w:rPr>
+      </w:pPr>
+      <w:ins w:id="74" w:author="user" w:date="2017-11-02T15:39:00Z">
         <w:r>
           <w:rPr>
             <w:strike/>
-            <w:color w:val="00B050"/>
-            <w:highlight w:val="black"/>
+            <w:color w:val="000000"/>
           </w:rPr>
           <w:t>Option for making a quiz graded.</w:t>
         </w:r>
       </w:ins>
-      <w:ins w:id="29" w:author="user" w:date="2017-11-02T15:42:00Z">
+      <w:ins w:id="75" w:author="user" w:date="2017-11-02T15:42:00Z">
         <w:r>
           <w:rPr>
             <w:strike/>
-            <w:color w:val="00B050"/>
-            <w:highlight w:val="black"/>
+            <w:color w:val="000000"/>
           </w:rPr>
           <w:t xml:space="preserve">(setting </w:t>
         </w:r>
       </w:ins>
-      <w:ins w:id="30" w:author="user" w:date="2017-11-02T15:43:00Z">
+      <w:ins w:id="76" w:author="user" w:date="2017-11-02T15:43:00Z">
         <w:r>
           <w:rPr>
             <w:strike/>
-            <w:color w:val="00B050"/>
-            <w:highlight w:val="black"/>
+            <w:color w:val="000000"/>
           </w:rPr>
           <w:t>pass mark</w:t>
         </w:r>
       </w:ins>
-      <w:ins w:id="31" w:author="user" w:date="2017-11-02T15:42:00Z">
+      <w:ins w:id="77" w:author="user" w:date="2017-11-02T15:42:00Z">
         <w:r>
           <w:rPr>
             <w:strike/>
-            <w:color w:val="00B050"/>
-            <w:highlight w:val="black"/>
+            <w:color w:val="000000"/>
           </w:rPr>
           <w:t>)</w:t>
         </w:r>
@@ -1122,54 +1290,49 @@
       </w:pPr>
       <w:r>
         <w:rPr>
-          <w:color w:val="00B050"/>
-          <w:highlight w:val="black"/>
-          <w:rPrChange w:id="0" w:author="Unknown Author" w:date="2017-11-05T10:45:14Z"/>
+          <w:color w:val="000000"/>
+          <w:rPrChange w:id="0" w:author="Unknown Author" w:date="2017-11-12T22:56:46Z"/>
         </w:rPr>
         <w:t xml:space="preserve">Submit result at the end of quiz and show </w:t>
       </w:r>
-      <w:del w:id="34" w:author="user" w:date="2017-11-02T10:52:00Z">
-        <w:r>
-          <w:rPr>
-            <w:color w:val="00B050"/>
-            <w:highlight w:val="black"/>
+      <w:del w:id="80" w:author="user" w:date="2017-11-02T10:52:00Z">
+        <w:r>
+          <w:rPr>
+            <w:color w:val="000000"/>
           </w:rPr>
           <w:delText xml:space="preserve">the </w:delText>
         </w:r>
       </w:del>
-      <w:ins w:id="35" w:author="user" w:date="2017-11-02T10:52:00Z">
-        <w:r>
-          <w:rPr>
-            <w:color w:val="00B050"/>
-            <w:highlight w:val="black"/>
+      <w:ins w:id="81" w:author="user" w:date="2017-11-02T10:52:00Z">
+        <w:r>
+          <w:rPr>
+            <w:color w:val="000000"/>
           </w:rPr>
           <w:t xml:space="preserve">total  </w:t>
         </w:r>
       </w:ins>
       <w:r>
         <w:rPr>
-          <w:color w:val="00B050"/>
-          <w:highlight w:val="black"/>
-          <w:rPrChange w:id="0" w:author="Unknown Author" w:date="2017-11-05T10:45:14Z"/>
+          <w:color w:val="000000"/>
+          <w:rPrChange w:id="0" w:author="Unknown Author" w:date="2017-11-12T22:56:46Z"/>
         </w:rPr>
         <w:t>score</w:t>
       </w:r>
-      <w:del w:id="37" w:author="user" w:date="2017-11-02T16:25:00Z">
-        <w:r>
-          <w:rPr>
-            <w:color w:val="00B050"/>
-            <w:highlight w:val="black"/>
+      <w:del w:id="83" w:author="user" w:date="2017-11-02T16:25:00Z">
+        <w:r>
+          <w:rPr>
+            <w:color w:val="000000"/>
           </w:rPr>
           <w:delText xml:space="preserve"> </w:delText>
         </w:r>
       </w:del>
       <w:r>
         <w:rPr>
-          <w:color w:val="00B050"/>
-          <w:highlight w:val="black"/>
-          <w:rPrChange w:id="0" w:author="Unknown Author" w:date="2017-11-05T10:45:14Z"/>
+          <w:color w:val="000000"/>
+          <w:rPrChange w:id="0" w:author="Unknown Author" w:date="2017-11-12T22:56:46Z"/>
         </w:rPr>
         <w:t>.—refer quiz-style1.pptx</w:t>
+        <w:rPrChange w:id="0" w:author="Unknown Author" w:date="2017-11-12T22:56:46Z"/>
       </w:r>
     </w:p>
     <w:p>
@@ -1187,109 +1350,98 @@
       </w:pPr>
       <w:r>
         <w:rPr>
-          <w:color w:val="00B050"/>
-          <w:highlight w:val="black"/>
-          <w:rPrChange w:id="0" w:author="Unknown Author" w:date="2017-11-05T10:45:14Z"/>
+          <w:color w:val="000000"/>
+          <w:rPrChange w:id="0" w:author="Unknown Author" w:date="2017-11-12T22:56:46Z"/>
         </w:rPr>
         <w:t>In this case if user leave some required questions</w:t>
       </w:r>
-      <w:ins w:id="40" w:author="user" w:date="2017-11-02T17:17:00Z">
-        <w:r>
-          <w:rPr>
-            <w:color w:val="00B050"/>
-            <w:highlight w:val="black"/>
+      <w:ins w:id="86" w:author="user" w:date="2017-11-02T17:17:00Z">
+        <w:r>
+          <w:rPr>
+            <w:color w:val="000000"/>
           </w:rPr>
           <w:t>,  submit</w:t>
         </w:r>
       </w:ins>
-      <w:ins w:id="41" w:author="user" w:date="2017-11-02T17:17:00Z">
-        <w:r>
-          <w:rPr>
-            <w:color w:val="00B050"/>
-            <w:highlight w:val="black"/>
+      <w:ins w:id="87" w:author="user" w:date="2017-11-02T17:17:00Z">
+        <w:r>
+          <w:rPr>
+            <w:color w:val="000000"/>
           </w:rPr>
           <w:t xml:space="preserve">/finish quiz button should </w:t>
         </w:r>
       </w:ins>
-      <w:ins w:id="42" w:author="user" w:date="2017-11-02T17:18:00Z">
-        <w:r>
-          <w:rPr>
-            <w:color w:val="00B050"/>
-            <w:highlight w:val="black"/>
+      <w:ins w:id="88" w:author="user" w:date="2017-11-02T17:18:00Z">
+        <w:r>
+          <w:rPr>
+            <w:color w:val="000000"/>
           </w:rPr>
           <w:t>prompt</w:t>
         </w:r>
       </w:ins>
-      <w:ins w:id="43" w:author="user" w:date="2017-11-02T17:17:00Z">
-        <w:r>
-          <w:rPr>
-            <w:color w:val="00B050"/>
-            <w:highlight w:val="black"/>
+      <w:ins w:id="89" w:author="user" w:date="2017-11-02T17:17:00Z">
+        <w:r>
+          <w:rPr>
+            <w:color w:val="000000"/>
           </w:rPr>
           <w:t xml:space="preserve"> </w:t>
         </w:r>
       </w:ins>
-      <w:ins w:id="44" w:author="user" w:date="2017-11-02T17:18:00Z">
-        <w:r>
-          <w:rPr>
-            <w:color w:val="00B050"/>
-            <w:highlight w:val="black"/>
+      <w:ins w:id="90" w:author="user" w:date="2017-11-02T17:18:00Z">
+        <w:r>
+          <w:rPr>
+            <w:color w:val="000000"/>
           </w:rPr>
           <w:t xml:space="preserve">un </w:t>
         </w:r>
       </w:ins>
-      <w:ins w:id="45" w:author="user" w:date="2017-11-02T17:20:00Z">
-        <w:r>
-          <w:rPr>
-            <w:color w:val="00B050"/>
-            <w:highlight w:val="black"/>
+      <w:ins w:id="91" w:author="user" w:date="2017-11-02T17:20:00Z">
+        <w:r>
+          <w:rPr>
+            <w:color w:val="000000"/>
           </w:rPr>
           <w:t>attempted</w:t>
         </w:r>
       </w:ins>
-      <w:ins w:id="46" w:author="user" w:date="2017-11-02T17:18:00Z">
-        <w:r>
-          <w:rPr>
-            <w:color w:val="00B050"/>
-            <w:highlight w:val="black"/>
+      <w:ins w:id="92" w:author="user" w:date="2017-11-02T17:18:00Z">
+        <w:r>
+          <w:rPr>
+            <w:color w:val="000000"/>
           </w:rPr>
           <w:t xml:space="preserve"> questions, and navigate </w:t>
         </w:r>
       </w:ins>
-      <w:ins w:id="47" w:author="user" w:date="2017-11-02T17:19:00Z">
-        <w:r>
-          <w:rPr>
-            <w:color w:val="00B050"/>
-            <w:highlight w:val="black"/>
+      <w:ins w:id="93" w:author="user" w:date="2017-11-02T17:19:00Z">
+        <w:r>
+          <w:rPr>
+            <w:color w:val="000000"/>
           </w:rPr>
           <w:t>through</w:t>
         </w:r>
       </w:ins>
-      <w:ins w:id="48" w:author="user" w:date="2017-11-02T17:18:00Z">
-        <w:r>
-          <w:rPr>
-            <w:color w:val="00B050"/>
-            <w:highlight w:val="black"/>
+      <w:ins w:id="94" w:author="user" w:date="2017-11-02T17:18:00Z">
+        <w:r>
+          <w:rPr>
+            <w:color w:val="000000"/>
           </w:rPr>
           <w:t xml:space="preserve"> </w:t>
         </w:r>
       </w:ins>
-      <w:ins w:id="49" w:author="user" w:date="2017-11-02T17:19:00Z">
-        <w:r>
-          <w:rPr>
-            <w:color w:val="00B050"/>
-            <w:highlight w:val="black"/>
+      <w:ins w:id="95" w:author="user" w:date="2017-11-02T17:19:00Z">
+        <w:r>
+          <w:rPr>
+            <w:color w:val="000000"/>
           </w:rPr>
           <w:t xml:space="preserve">un attended questions </w:t>
         </w:r>
       </w:ins>
-      <w:ins w:id="50" w:author="user" w:date="2017-11-02T17:21:00Z">
-        <w:r>
-          <w:rPr>
-            <w:color w:val="00B050"/>
-            <w:highlight w:val="black"/>
+      <w:ins w:id="96" w:author="user" w:date="2017-11-02T17:21:00Z">
+        <w:r>
+          <w:rPr>
+            <w:color w:val="000000"/>
           </w:rPr>
           <w:t>.</w:t>
+          <w:rPrChange w:id="0" w:author="Unknown Author" w:date="2017-11-12T22:56:46Z"/>
         </w:r>
       </w:ins>
     </w:p>
@@ -1307,57 +1459,51 @@
       <w:r>
         <w:rPr>
           <w:strike/>
-          <w:color w:val="00B050"/>
-          <w:highlight w:val="black"/>
-          <w:rPrChange w:id="0" w:author="Unknown Author" w:date="2017-11-03T22:22:14Z"/>
+          <w:color w:val="000000"/>
+          <w:rPrChange w:id="0" w:author="Unknown Author" w:date="2017-11-12T22:56:46Z"/>
         </w:rPr>
         <w:t>S</w:t>
       </w:r>
       <w:r>
         <w:rPr>
           <w:strike/>
-          <w:color w:val="800000"/>
-          <w:highlight w:val="black"/>
-          <w:rPrChange w:id="0" w:author="Unknown Author" w:date="2017-11-03T22:22:14Z"/>
+          <w:color w:val="000000"/>
+          <w:rPrChange w:id="0" w:author="Unknown Author" w:date="2017-11-12T22:56:46Z"/>
         </w:rPr>
         <w:t>how result on each question attempt</w:t>
       </w:r>
-      <w:ins w:id="53" w:author="user" w:date="2017-11-02T16:26:00Z">
+      <w:ins w:id="99" w:author="user" w:date="2017-11-02T16:26:00Z">
         <w:r>
           <w:rPr>
             <w:strike/>
-            <w:color w:val="800000"/>
-            <w:highlight w:val="black"/>
+            <w:color w:val="000000"/>
           </w:rPr>
           <w:t>(</w:t>
         </w:r>
       </w:ins>
-      <w:ins w:id="54" w:author="user" w:date="2017-11-02T16:27:00Z">
+      <w:ins w:id="100" w:author="user" w:date="2017-11-02T16:27:00Z">
         <w:r>
           <w:rPr>
             <w:strike/>
-            <w:color w:val="800000"/>
-            <w:highlight w:val="black"/>
+            <w:color w:val="000000"/>
           </w:rPr>
           <w:t>by default this option will be off</w:t>
         </w:r>
       </w:ins>
-      <w:ins w:id="55" w:author="user" w:date="2017-11-02T16:26:00Z">
+      <w:ins w:id="101" w:author="user" w:date="2017-11-02T16:26:00Z">
         <w:r>
           <w:rPr>
             <w:strike/>
-            <w:color w:val="800000"/>
-            <w:highlight w:val="black"/>
+            <w:color w:val="000000"/>
           </w:rPr>
           <w:t>)</w:t>
         </w:r>
       </w:ins>
-      <w:del w:id="56" w:author="user" w:date="2017-11-02T10:53:00Z">
+      <w:del w:id="102" w:author="user" w:date="2017-11-02T10:53:00Z">
         <w:r>
           <w:rPr>
             <w:strike/>
-            <w:color w:val="800000"/>
-            <w:highlight w:val="black"/>
+            <w:color w:val="000000"/>
           </w:rPr>
           <w:delText xml:space="preserve">  </w:delText>
         </w:r>
@@ -1365,28 +1511,25 @@
       <w:r>
         <w:rPr>
           <w:strike/>
-          <w:color w:val="800000"/>
-          <w:highlight w:val="black"/>
-          <w:rPrChange w:id="0" w:author="Unknown Author" w:date="2017-11-03T22:22:14Z"/>
+          <w:color w:val="000000"/>
+          <w:rPrChange w:id="0" w:author="Unknown Author" w:date="2017-11-12T22:56:46Z"/>
         </w:rPr>
         <w:t xml:space="preserve">, finally show </w:t>
       </w:r>
-      <w:del w:id="58" w:author="user" w:date="2017-11-02T10:53:00Z">
+      <w:del w:id="104" w:author="user" w:date="2017-11-02T10:53:00Z">
         <w:r>
           <w:rPr>
             <w:strike/>
-            <w:color w:val="800000"/>
-            <w:highlight w:val="black"/>
+            <w:color w:val="000000"/>
           </w:rPr>
           <w:delText xml:space="preserve">the </w:delText>
         </w:r>
       </w:del>
-      <w:ins w:id="59" w:author="user" w:date="2017-11-02T10:53:00Z">
+      <w:ins w:id="105" w:author="user" w:date="2017-11-02T10:53:00Z">
         <w:r>
           <w:rPr>
             <w:strike/>
-            <w:color w:val="800000"/>
-            <w:highlight w:val="black"/>
+            <w:color w:val="000000"/>
           </w:rPr>
           <w:t xml:space="preserve">total </w:t>
         </w:r>
@@ -1394,18 +1537,16 @@
       <w:r>
         <w:rPr>
           <w:strike/>
-          <w:color w:val="800000"/>
-          <w:highlight w:val="black"/>
-          <w:rPrChange w:id="0" w:author="Unknown Author" w:date="2017-11-03T22:22:14Z"/>
+          <w:color w:val="000000"/>
+          <w:rPrChange w:id="0" w:author="Unknown Author" w:date="2017-11-12T22:56:46Z"/>
         </w:rPr>
         <w:t>score</w:t>
       </w:r>
-      <w:del w:id="61" w:author="user" w:date="2017-11-02T16:26:00Z">
+      <w:del w:id="107" w:author="user" w:date="2017-11-02T16:26:00Z">
         <w:r>
           <w:rPr>
             <w:strike/>
-            <w:color w:val="800000"/>
-            <w:highlight w:val="black"/>
+            <w:color w:val="000000"/>
           </w:rPr>
           <w:delText xml:space="preserve"> </w:delText>
         </w:r>
@@ -1413,9 +1554,8 @@
       <w:r>
         <w:rPr>
           <w:strike/>
-          <w:color w:val="800000"/>
-          <w:highlight w:val="black"/>
-          <w:rPrChange w:id="0" w:author="Unknown Author" w:date="2017-11-03T22:22:14Z"/>
+          <w:color w:val="000000"/>
+          <w:rPrChange w:id="0" w:author="Unknown Author" w:date="2017-11-12T22:56:46Z"/>
         </w:rPr>
         <w:t>–refer quiz-style2.pptx</w:t>
       </w:r>
@@ -1433,8 +1573,8 @@
       </w:pPr>
       <w:r>
         <w:rPr>
-          <w:highlight w:val="black"/>
-          <w:rPrChange w:id="0" w:author="Unknown Author" w:date="2017-11-03T22:59:54Z"/>
+          <w:color w:val="000000"/>
+          <w:rPrChange w:id="0" w:author="Unknown Author" w:date="2017-11-12T22:56:46Z"/>
         </w:rPr>
         <w:t xml:space="preserve">Review option – if it is on user can review the questions and its result after completing the quiz.- by default on </w:t>
       </w:r>
@@ -1452,41 +1592,42 @@
       </w:pPr>
       <w:r>
         <w:rPr>
-          <w:highlight w:val="black"/>
-          <w:rPrChange w:id="0" w:author="Unknown Author" w:date="2017-11-03T22:59:54Z"/>
+          <w:color w:val="000000"/>
+          <w:rPrChange w:id="0" w:author="Unknown Author" w:date="2017-11-12T22:56:46Z"/>
         </w:rPr>
         <w:t xml:space="preserve">Retake option. If it is on, user can retake the quiz.- by default </w:t>
       </w:r>
-      <w:del w:id="65" w:author="user" w:date="2017-11-02T10:54:00Z">
-        <w:r>
-          <w:rPr>
-            <w:highlight w:val="black"/>
+      <w:del w:id="111" w:author="user" w:date="2017-11-02T10:54:00Z">
+        <w:r>
+          <w:rPr>
+            <w:color w:val="000000"/>
           </w:rPr>
           <w:delText xml:space="preserve">on </w:delText>
         </w:r>
       </w:del>
-      <w:ins w:id="66" w:author="user" w:date="2017-11-02T10:54:00Z">
-        <w:r>
-          <w:rPr>
-            <w:highlight w:val="black"/>
+      <w:ins w:id="112" w:author="user" w:date="2017-11-02T10:54:00Z">
+        <w:r>
+          <w:rPr>
+            <w:color w:val="000000"/>
           </w:rPr>
           <w:t xml:space="preserve">off </w:t>
         </w:r>
       </w:ins>
-      <w:del w:id="67" w:author="user" w:date="2017-11-02T10:54:00Z">
-        <w:r>
-          <w:rPr>
-            <w:highlight w:val="black"/>
+      <w:del w:id="113" w:author="user" w:date="2017-11-02T10:54:00Z">
+        <w:r>
+          <w:rPr>
+            <w:color w:val="000000"/>
           </w:rPr>
           <w:delText>if quiz is not graded.</w:delText>
         </w:r>
       </w:del>
-      <w:ins w:id="68" w:author="user" w:date="2017-11-02T10:54:00Z">
-        <w:r>
-          <w:rPr>
-            <w:highlight w:val="black"/>
+      <w:ins w:id="114" w:author="user" w:date="2017-11-02T10:54:00Z">
+        <w:r>
+          <w:rPr>
+            <w:color w:val="000000"/>
           </w:rPr>
           <w:t>.</w:t>
+          <w:rPrChange w:id="0" w:author="Unknown Author" w:date="2017-11-12T22:56:46Z"/>
         </w:r>
       </w:ins>
     </w:p>
@@ -1503,60 +1644,53 @@
       </w:pPr>
       <w:r>
         <w:rPr>
-          <w:color w:val="00B050"/>
-          <w:highlight w:val="black"/>
-          <w:rPrChange w:id="0" w:author="Unknown Author" w:date="2017-11-03T22:59:54Z"/>
+          <w:color w:val="000000"/>
+          <w:rPrChange w:id="0" w:author="Unknown Author" w:date="2017-11-12T22:56:46Z"/>
         </w:rPr>
         <w:t>Hide navigation button</w:t>
       </w:r>
-      <w:ins w:id="70" w:author="user" w:date="2017-11-02T10:56:00Z">
-        <w:r>
-          <w:rPr>
-            <w:color w:val="00B050"/>
-            <w:highlight w:val="black"/>
+      <w:ins w:id="116" w:author="user" w:date="2017-11-02T10:56:00Z">
+        <w:r>
+          <w:rPr>
+            <w:color w:val="000000"/>
           </w:rPr>
           <w:t xml:space="preserve"> (next - previous) </w:t>
         </w:r>
       </w:ins>
       <w:r>
         <w:rPr>
-          <w:color w:val="00B050"/>
-          <w:highlight w:val="black"/>
-          <w:rPrChange w:id="0" w:author="Unknown Author" w:date="2017-11-03T22:59:54Z"/>
+          <w:color w:val="000000"/>
+          <w:rPrChange w:id="0" w:author="Unknown Author" w:date="2017-11-12T22:56:46Z"/>
         </w:rPr>
         <w:t>-</w:t>
       </w:r>
-      <w:ins w:id="72" w:author="user" w:date="2017-11-02T10:56:00Z">
-        <w:r>
-          <w:rPr>
-            <w:color w:val="00B050"/>
-            <w:highlight w:val="black"/>
+      <w:ins w:id="118" w:author="user" w:date="2017-11-02T10:56:00Z">
+        <w:r>
+          <w:rPr>
+            <w:color w:val="000000"/>
           </w:rPr>
           <w:t xml:space="preserve"> </w:t>
         </w:r>
       </w:ins>
       <w:r>
         <w:rPr>
-          <w:color w:val="00B050"/>
-          <w:highlight w:val="black"/>
-          <w:rPrChange w:id="0" w:author="Unknown Author" w:date="2017-11-03T22:59:54Z"/>
+          <w:color w:val="000000"/>
+          <w:rPrChange w:id="0" w:author="Unknown Author" w:date="2017-11-12T22:56:46Z"/>
         </w:rPr>
         <w:t>(only through mouse scroll/ left right finger gesture</w:t>
       </w:r>
-      <w:ins w:id="74" w:author="user" w:date="2017-11-02T10:59:00Z">
-        <w:r>
-          <w:rPr>
-            <w:color w:val="00B050"/>
-            <w:highlight w:val="black"/>
+      <w:ins w:id="120" w:author="user" w:date="2017-11-02T10:59:00Z">
+        <w:r>
+          <w:rPr>
+            <w:color w:val="000000"/>
           </w:rPr>
           <w:t xml:space="preserve"> / left-right keyboard navigation</w:t>
         </w:r>
       </w:ins>
       <w:r>
         <w:rPr>
-          <w:color w:val="00B050"/>
-          <w:highlight w:val="black"/>
-          <w:rPrChange w:id="0" w:author="Unknown Author" w:date="2017-11-03T22:59:54Z"/>
+          <w:color w:val="000000"/>
+          <w:rPrChange w:id="0" w:author="Unknown Author" w:date="2017-11-12T22:56:46Z"/>
         </w:rPr>
         <w:t>)</w:t>
       </w:r>
@@ -1574,64 +1708,58 @@
       </w:pPr>
       <w:r>
         <w:rPr>
-          <w:color w:val="00B050"/>
-          <w:highlight w:val="black"/>
-          <w:rPrChange w:id="0" w:author="Unknown Author" w:date="2017-11-03T23:00:19Z"/>
+          <w:color w:val="000000"/>
+          <w:rPrChange w:id="0" w:author="Unknown Author" w:date="2017-11-12T22:56:46Z"/>
         </w:rPr>
         <w:t>Option for changing quiz title</w:t>
       </w:r>
-      <w:ins w:id="77" w:author="user" w:date="2017-11-02T15:40:00Z">
-        <w:r>
-          <w:rPr>
-            <w:color w:val="00B050"/>
-            <w:highlight w:val="black"/>
+      <w:ins w:id="123" w:author="user" w:date="2017-11-02T15:40:00Z">
+        <w:r>
+          <w:rPr>
+            <w:color w:val="000000"/>
           </w:rPr>
           <w:t xml:space="preserve">, Start text, end text, success message &amp; </w:t>
         </w:r>
       </w:ins>
-      <w:ins w:id="78" w:author="user" w:date="2017-11-02T15:41:00Z">
-        <w:r>
-          <w:rPr>
-            <w:color w:val="00B050"/>
-            <w:highlight w:val="black"/>
+      <w:ins w:id="124" w:author="user" w:date="2017-11-02T15:41:00Z">
+        <w:r>
+          <w:rPr>
+            <w:color w:val="000000"/>
           </w:rPr>
           <w:t>failed</w:t>
         </w:r>
       </w:ins>
-      <w:ins w:id="79" w:author="user" w:date="2017-11-02T15:40:00Z">
-        <w:r>
-          <w:rPr>
-            <w:color w:val="00B050"/>
-            <w:highlight w:val="black"/>
+      <w:ins w:id="125" w:author="user" w:date="2017-11-02T15:40:00Z">
+        <w:r>
+          <w:rPr>
+            <w:color w:val="000000"/>
           </w:rPr>
           <w:t xml:space="preserve"> message</w:t>
         </w:r>
       </w:ins>
-      <w:ins w:id="80" w:author="user" w:date="2017-11-02T15:41:00Z">
-        <w:r>
-          <w:rPr>
-            <w:color w:val="00B050"/>
-            <w:highlight w:val="black"/>
+      <w:ins w:id="126" w:author="user" w:date="2017-11-02T15:41:00Z">
+        <w:r>
+          <w:rPr>
+            <w:color w:val="000000"/>
           </w:rPr>
           <w:t>(</w:t>
         </w:r>
       </w:ins>
-      <w:ins w:id="81" w:author="user" w:date="2017-11-02T15:40:00Z">
-        <w:r>
-          <w:rPr>
-            <w:color w:val="00B050"/>
-            <w:highlight w:val="black"/>
+      <w:ins w:id="127" w:author="user" w:date="2017-11-02T15:40:00Z">
+        <w:r>
+          <w:rPr>
+            <w:color w:val="000000"/>
           </w:rPr>
           <w:t xml:space="preserve"> for graded quiz</w:t>
         </w:r>
       </w:ins>
-      <w:ins w:id="82" w:author="user" w:date="2017-11-02T15:41:00Z">
-        <w:r>
-          <w:rPr>
-            <w:color w:val="00B050"/>
-            <w:highlight w:val="black"/>
+      <w:ins w:id="128" w:author="user" w:date="2017-11-02T15:41:00Z">
+        <w:r>
+          <w:rPr>
+            <w:color w:val="000000"/>
           </w:rPr>
           <w:t>)</w:t>
+          <w:rPrChange w:id="0" w:author="Unknown Author" w:date="2017-11-12T22:56:46Z"/>
         </w:r>
       </w:ins>
     </w:p>
@@ -1648,121 +1776,110 @@
       </w:pPr>
       <w:r>
         <w:rPr>
-          <w:color w:val="00B050"/>
-          <w:highlight w:val="black"/>
-          <w:rPrChange w:id="0" w:author="Unknown Author" w:date="2017-11-05T10:30:46Z"/>
+          <w:color w:val="000000"/>
+          <w:rPrChange w:id="0" w:author="Unknown Author" w:date="2017-11-12T22:56:46Z"/>
         </w:rPr>
         <w:t>For multi-language support</w:t>
       </w:r>
-      <w:ins w:id="84" w:author="user" w:date="2017-11-02T11:00:00Z">
-        <w:r>
-          <w:rPr>
-            <w:color w:val="00B050"/>
-            <w:highlight w:val="black"/>
+      <w:ins w:id="130" w:author="user" w:date="2017-11-02T11:00:00Z">
+        <w:r>
+          <w:rPr>
+            <w:color w:val="000000"/>
           </w:rPr>
           <w:t>,</w:t>
         </w:r>
       </w:ins>
       <w:r>
         <w:rPr>
-          <w:color w:val="00B050"/>
-          <w:highlight w:val="black"/>
-          <w:rPrChange w:id="0" w:author="Unknown Author" w:date="2017-11-05T10:30:46Z"/>
+          <w:color w:val="000000"/>
+          <w:rPrChange w:id="0" w:author="Unknown Author" w:date="2017-11-12T22:56:46Z"/>
         </w:rPr>
         <w:t xml:space="preserve"> give option for editing quiz buttons labels like ‘Start Quiz’, </w:t>
       </w:r>
       <w:r>
         <w:rPr>
-          <w:highlight w:val="black"/>
-          <w:rPrChange w:id="0" w:author="Unknown Author" w:date="2017-11-05T10:30:46Z"/>
+          <w:color w:val="000000"/>
+          <w:rPrChange w:id="0" w:author="Unknown Author" w:date="2017-11-12T22:56:46Z"/>
         </w:rPr>
         <w:t>‘Retake’, ‘Continue’, ’Check’, option index (a,b,c,d etc) include any other labels</w:t>
       </w:r>
-      <w:ins w:id="87" w:author="user" w:date="2017-11-02T17:09:00Z">
-        <w:r>
-          <w:rPr>
-            <w:color w:val="00B050"/>
-            <w:highlight w:val="black"/>
+      <w:ins w:id="133" w:author="user" w:date="2017-11-02T17:09:00Z">
+        <w:r>
+          <w:rPr>
+            <w:color w:val="000000"/>
           </w:rPr>
           <w:t xml:space="preserve">/text shown in quiz </w:t>
         </w:r>
       </w:ins>
       <w:r>
         <w:rPr>
-          <w:highlight w:val="black"/>
-          <w:rPrChange w:id="0" w:author="Unknown Author" w:date="2017-11-05T10:30:46Z"/>
+          <w:color w:val="000000"/>
+          <w:rPrChange w:id="0" w:author="Unknown Author" w:date="2017-11-12T22:56:46Z"/>
         </w:rPr>
         <w:t xml:space="preserve"> </w:t>
       </w:r>
-      <w:del w:id="89" w:author="user" w:date="2017-11-02T17:10:00Z">
-        <w:r>
-          <w:rPr>
-            <w:color w:val="00B050"/>
-            <w:highlight w:val="black"/>
+      <w:del w:id="135" w:author="user" w:date="2017-11-02T17:10:00Z">
+        <w:r>
+          <w:rPr>
+            <w:color w:val="000000"/>
           </w:rPr>
           <w:delText>to be edited</w:delText>
         </w:r>
       </w:del>
       <w:r>
         <w:rPr>
-          <w:color w:val="00B050"/>
-          <w:highlight w:val="black"/>
-          <w:rPrChange w:id="0" w:author="Unknown Author" w:date="2017-11-05T10:30:46Z"/>
+          <w:color w:val="000000"/>
+          <w:rPrChange w:id="0" w:author="Unknown Author" w:date="2017-11-12T22:56:46Z"/>
         </w:rPr>
         <w:t>.</w:t>
       </w:r>
-      <w:ins w:id="91" w:author="user" w:date="2017-11-02T17:09:00Z">
-        <w:r>
-          <w:rPr>
-            <w:color w:val="00B050"/>
-            <w:highlight w:val="black"/>
+      <w:ins w:id="137" w:author="user" w:date="2017-11-02T17:09:00Z">
+        <w:r>
+          <w:rPr>
+            <w:color w:val="000000"/>
           </w:rPr>
           <w:t xml:space="preserve"> </w:t>
         </w:r>
       </w:ins>
-      <w:ins w:id="92" w:author="user" w:date="2017-11-02T17:10:00Z">
-        <w:r>
-          <w:rPr>
-            <w:color w:val="00B050"/>
-            <w:highlight w:val="black"/>
+      <w:ins w:id="138" w:author="user" w:date="2017-11-02T17:10:00Z">
+        <w:r>
+          <w:rPr>
+            <w:color w:val="000000"/>
           </w:rPr>
           <w:t xml:space="preserve"> Any text which are not edited by quiz editor in output quiz should be load</w:t>
         </w:r>
       </w:ins>
-      <w:ins w:id="93" w:author="user" w:date="2017-11-02T17:12:00Z">
-        <w:r>
-          <w:rPr>
-            <w:color w:val="00B050"/>
-            <w:highlight w:val="black"/>
+      <w:ins w:id="139" w:author="user" w:date="2017-11-02T17:12:00Z">
+        <w:r>
+          <w:rPr>
+            <w:color w:val="000000"/>
           </w:rPr>
           <w:t>ed</w:t>
         </w:r>
       </w:ins>
-      <w:ins w:id="94" w:author="user" w:date="2017-11-02T17:10:00Z">
-        <w:r>
-          <w:rPr>
-            <w:color w:val="00B050"/>
-            <w:highlight w:val="black"/>
+      <w:ins w:id="140" w:author="user" w:date="2017-11-02T17:10:00Z">
+        <w:r>
+          <w:rPr>
+            <w:color w:val="000000"/>
           </w:rPr>
           <w:t xml:space="preserve"> from a string table</w:t>
         </w:r>
       </w:ins>
-      <w:ins w:id="95" w:author="user" w:date="2017-11-02T17:12:00Z">
-        <w:r>
-          <w:rPr>
-            <w:color w:val="00B050"/>
-            <w:highlight w:val="black"/>
+      <w:ins w:id="141" w:author="user" w:date="2017-11-02T17:12:00Z">
+        <w:r>
+          <w:rPr>
+            <w:color w:val="000000"/>
           </w:rPr>
           <w:t>/collection and can be editable from quiz settings</w:t>
         </w:r>
       </w:ins>
-      <w:ins w:id="96" w:author="user" w:date="2017-11-02T17:10:00Z">
-        <w:r>
-          <w:rPr>
-            <w:color w:val="00B050"/>
-            <w:highlight w:val="black"/>
+      <w:ins w:id="142" w:author="user" w:date="2017-11-02T17:10:00Z">
+        <w:r>
+          <w:rPr>
+            <w:color w:val="000000"/>
           </w:rPr>
           <w:t>.</w:t>
+          <w:rPrChange w:id="0" w:author="Unknown Author" w:date="2017-11-12T22:56:46Z"/>
         </w:r>
       </w:ins>
     </w:p>
@@ -1779,43 +1896,38 @@
       </w:pPr>
       <w:r>
         <w:rPr>
-          <w:color w:val="800000"/>
-          <w:highlight w:val="black"/>
-          <w:rPrChange w:id="0" w:author="Unknown Author" w:date="2017-11-05T10:25:16Z"/>
+          <w:color w:val="000000"/>
+          <w:rPrChange w:id="0" w:author="Unknown Author" w:date="2017-11-12T22:56:46Z"/>
         </w:rPr>
         <w:t>Option for selecting output</w:t>
       </w:r>
-      <w:ins w:id="98" w:author="user" w:date="2017-11-02T17:13:00Z">
-        <w:r>
-          <w:rPr>
-            <w:color w:val="800000"/>
-            <w:highlight w:val="black"/>
+      <w:ins w:id="144" w:author="user" w:date="2017-11-02T17:13:00Z">
+        <w:r>
+          <w:rPr>
+            <w:color w:val="000000"/>
           </w:rPr>
           <w:t xml:space="preserve"> quiz</w:t>
         </w:r>
       </w:ins>
       <w:r>
         <w:rPr>
-          <w:color w:val="800000"/>
-          <w:highlight w:val="black"/>
-          <w:rPrChange w:id="0" w:author="Unknown Author" w:date="2017-11-05T10:25:16Z"/>
+          <w:color w:val="000000"/>
+          <w:rPrChange w:id="0" w:author="Unknown Author" w:date="2017-11-12T22:56:46Z"/>
         </w:rPr>
         <w:t xml:space="preserve"> color theme</w:t>
       </w:r>
-      <w:ins w:id="100" w:author="user" w:date="2017-11-02T17:13:00Z">
-        <w:r>
-          <w:rPr>
-            <w:color w:val="800000"/>
-            <w:highlight w:val="black"/>
+      <w:ins w:id="146" w:author="user" w:date="2017-11-02T17:13:00Z">
+        <w:r>
+          <w:rPr>
+            <w:color w:val="000000"/>
           </w:rPr>
           <w:t xml:space="preserve"> (text color, button color, progress bar color etc)</w:t>
         </w:r>
       </w:ins>
       <w:r>
         <w:rPr>
-          <w:color w:val="800000"/>
-          <w:highlight w:val="black"/>
-          <w:rPrChange w:id="0" w:author="Unknown Author" w:date="2017-11-05T10:25:16Z"/>
+          <w:color w:val="000000"/>
+          <w:rPrChange w:id="0" w:author="Unknown Author" w:date="2017-11-12T22:56:46Z"/>
         </w:rPr>
         <w:t>.</w:t>
       </w:r>
@@ -1824,10 +1936,15 @@
       <w:pPr>
         <w:pStyle w:val="ListParagraph"/>
         <w:ind w:left="1080" w:hanging="0"/>
-        <w:rPr/>
-      </w:pPr>
-      <w:r>
-        <w:rPr/>
+        <w:rPr>
+          <w:color w:val="000000"/>
+        </w:rPr>
+      </w:pPr>
+      <w:r>
+        <w:rPr>
+          <w:color w:val="000000"/>
+          <w:rPrChange w:id="0" w:author="Unknown Author" w:date="2017-11-12T22:56:46Z"/>
+        </w:rPr>
       </w:r>
     </w:p>
     <w:p>
@@ -1837,10 +1954,15 @@
           <w:ilvl w:val="0"/>
           <w:numId w:val="2"/>
         </w:numPr>
-        <w:rPr/>
-      </w:pPr>
-      <w:r>
-        <w:rPr/>
+        <w:rPr>
+          <w:color w:val="000000"/>
+        </w:rPr>
+      </w:pPr>
+      <w:r>
+        <w:rPr>
+          <w:color w:val="000000"/>
+          <w:rPrChange w:id="0" w:author="Unknown Author" w:date="2017-11-12T22:56:46Z"/>
+        </w:rPr>
         <w:t>Question settings</w:t>
       </w:r>
     </w:p>
@@ -1859,8 +1981,8 @@
       <w:r>
         <w:rPr>
           <w:rFonts w:eastAsia="Calibri" w:cs="" w:cstheme="minorBidi" w:eastAsiaTheme="minorHAnsi"/>
-          <w:highlight w:val="black"/>
-          <w:rPrChange w:id="0" w:author="Unknown Author" w:date="2017-11-05T10:45:40Z"/>
+          <w:color w:val="000000"/>
+          <w:rPrChange w:id="0" w:author="Unknown Author" w:date="2017-11-12T22:56:46Z"/>
         </w:rPr>
         <w:t>Mark a question as required.</w:t>
       </w:r>
@@ -1880,8 +2002,8 @@
       <w:r>
         <w:rPr>
           <w:rFonts w:eastAsia="Calibri" w:cs="" w:cstheme="minorBidi" w:eastAsiaTheme="minorHAnsi"/>
-          <w:highlight w:val="black"/>
-          <w:rPrChange w:id="0" w:author="Unknown Author" w:date="2017-11-05T10:45:40Z"/>
+          <w:color w:val="000000"/>
+          <w:rPrChange w:id="0" w:author="Unknown Author" w:date="2017-11-12T22:56:46Z"/>
         </w:rPr>
         <w:t>Option for randomize answers.</w:t>
       </w:r>
@@ -1894,15 +2016,15 @@
           <w:numId w:val="2"/>
         </w:numPr>
         <w:rPr>
-          <w:rFonts w:asciiTheme="minorHAnsi" w:cstheme="minorBidi" w:eastAsiaTheme="minorHAnsi" w:hAnsiTheme="minorHAnsi"/>
+          <w:rFonts w:ascii="Calibri" w:hAnsi="Calibri" w:eastAsia="Calibri" w:cs="" w:asciiTheme="minorHAnsi" w:cstheme="minorBidi" w:eastAsiaTheme="minorHAnsi" w:hAnsiTheme="minorHAnsi"/>
           <w:highlight w:val="black"/>
         </w:rPr>
       </w:pPr>
       <w:r>
         <w:rPr>
-          <w:rFonts w:asciiTheme="minorHAnsi" w:cstheme="minorBidi" w:eastAsiaTheme="minorHAnsi" w:hAnsiTheme="minorHAnsi"/>
-          <w:highlight w:val="black"/>
-          <w:rPrChange w:id="0" w:author="Unknown Author" w:date="2017-11-05T16:58:10Z"/>
+          <w:rFonts w:eastAsia="Calibri" w:cs="" w:cstheme="minorBidi" w:eastAsiaTheme="minorHAnsi"/>
+          <w:color w:val="000000"/>
+          <w:rPrChange w:id="0" w:author="Unknown Author" w:date="2017-11-12T22:56:46Z"/>
         </w:rPr>
         <w:t>Super size image option( If question is image choice )</w:t>
       </w:r>
@@ -1915,15 +2037,15 @@
           <w:numId w:val="2"/>
         </w:numPr>
         <w:rPr>
-          <w:rFonts w:asciiTheme="minorHAnsi" w:cstheme="minorBidi" w:eastAsiaTheme="minorHAnsi" w:hAnsiTheme="minorHAnsi"/>
+          <w:rFonts w:ascii="Calibri" w:hAnsi="Calibri" w:eastAsia="Calibri" w:cs="" w:asciiTheme="minorHAnsi" w:cstheme="minorBidi" w:eastAsiaTheme="minorHAnsi" w:hAnsiTheme="minorHAnsi"/>
           <w:highlight w:val="black"/>
         </w:rPr>
       </w:pPr>
       <w:r>
         <w:rPr>
-          <w:rFonts w:asciiTheme="minorHAnsi" w:cstheme="minorBidi" w:eastAsiaTheme="minorHAnsi" w:hAnsiTheme="minorHAnsi"/>
-          <w:highlight w:val="black"/>
-          <w:rPrChange w:id="0" w:author="Unknown Author" w:date="2017-11-05T16:58:53Z"/>
+          <w:rFonts w:eastAsia="Calibri" w:cs="" w:cstheme="minorBidi" w:eastAsiaTheme="minorHAnsi"/>
+          <w:color w:val="000000"/>
+          <w:rPrChange w:id="0" w:author="Unknown Author" w:date="2017-11-12T22:56:46Z"/>
         </w:rPr>
         <w:t>Option for adding image/video (you tube url) along with question.</w:t>
       </w:r>
@@ -1937,13 +2059,13 @@
         </w:numPr>
         <w:rPr>
           <w:color w:val="00B050"/>
-          <w:ins w:id="107" w:author="user" w:date="2017-11-02T11:40:00Z"/>
-        </w:rPr>
-      </w:pPr>
-      <w:r>
-        <w:rPr>
-          <w:color w:val="00B050"/>
-          <w:rPrChange w:id="0" w:author="user" w:date="2017-11-02T11:02:00Z"/>
+          <w:ins w:id="155" w:author="user" w:date="2017-11-02T11:40:00Z"/>
+        </w:rPr>
+      </w:pPr>
+      <w:r>
+        <w:rPr>
+          <w:color w:val="000000"/>
+          <w:rPrChange w:id="0" w:author="Unknown Author" w:date="2017-11-12T22:56:46Z"/>
         </w:rPr>
         <w:t>Import &amp; export quiz- for future version.</w:t>
       </w:r>
@@ -1951,19 +2073,30 @@
     <w:p>
       <w:pPr>
         <w:pStyle w:val="Normal"/>
-        <w:rPr/>
-      </w:pPr>
-      <w:r>
-        <w:rPr/>
+        <w:rPr>
+          <w:color w:val="000000"/>
+        </w:rPr>
+      </w:pPr>
+      <w:r>
+        <w:rPr>
+          <w:color w:val="000000"/>
+          <w:rPrChange w:id="0" w:author="Unknown Author" w:date="2017-11-12T22:56:46Z"/>
+        </w:rPr>
+        <w:rPrChange w:id="0" w:author="Unknown Author" w:date="2017-11-12T22:56:46Z"/>
       </w:r>
     </w:p>
     <w:p>
       <w:pPr>
         <w:pStyle w:val="Normal"/>
-        <w:rPr/>
-      </w:pPr>
-      <w:r>
-        <w:rPr/>
+        <w:rPr>
+          <w:color w:val="000000"/>
+        </w:rPr>
+      </w:pPr>
+      <w:r>
+        <w:rPr>
+          <w:color w:val="000000"/>
+          <w:rPrChange w:id="0" w:author="Unknown Author" w:date="2017-11-12T22:56:46Z"/>
+        </w:rPr>
         <w:t>Survey should have the following options</w:t>
       </w:r>
     </w:p>
@@ -1971,10 +2104,15 @@
       <w:pPr>
         <w:pStyle w:val="ListParagraph"/>
         <w:ind w:left="360" w:hanging="0"/>
-        <w:rPr/>
-      </w:pPr>
-      <w:r>
-        <w:rPr/>
+        <w:rPr>
+          <w:color w:val="000000"/>
+        </w:rPr>
+      </w:pPr>
+      <w:r>
+        <w:rPr>
+          <w:color w:val="000000"/>
+          <w:rPrChange w:id="0" w:author="Unknown Author" w:date="2017-11-12T22:56:46Z"/>
+        </w:rPr>
       </w:r>
     </w:p>
     <w:p>
@@ -1988,12 +2126,13 @@
           <w:color w:val="C45911" w:themeColor="accent2" w:themeShade="bf"/>
         </w:rPr>
       </w:pPr>
-      <w:del w:id="108" w:author="user" w:date="2017-11-02T12:17:00Z">
-        <w:r>
-          <w:rPr>
-            <w:color w:val="C45911" w:themeColor="accent2" w:themeShade="bf"/>
+      <w:del w:id="159" w:author="user" w:date="2017-11-02T12:17:00Z">
+        <w:r>
+          <w:rPr>
+            <w:color w:val="000000" w:themeShade="bf"/>
           </w:rPr>
           <w:delText>&lt;included in next version of spec&gt;</w:delText>
+          <w:rPrChange w:id="0" w:author="Unknown Author" w:date="2017-11-12T22:56:46Z"/>
         </w:r>
       </w:del>
     </w:p>
@@ -2004,10 +2143,15 @@
           <w:ilvl w:val="1"/>
           <w:numId w:val="2"/>
         </w:numPr>
-        <w:rPr/>
-      </w:pPr>
-      <w:r>
-        <w:rPr/>
+        <w:rPr>
+          <w:color w:val="000000"/>
+        </w:rPr>
+      </w:pPr>
+      <w:r>
+        <w:rPr>
+          <w:color w:val="000000"/>
+          <w:rPrChange w:id="0" w:author="Unknown Author" w:date="2017-11-12T22:56:46Z"/>
+        </w:rPr>
         <w:t>Api features.</w:t>
       </w:r>
     </w:p>
@@ -2018,18 +2162,26 @@
           <w:ilvl w:val="1"/>
           <w:numId w:val="2"/>
         </w:numPr>
-        <w:rPr/>
+        <w:rPr>
+          <w:color w:val="000000"/>
+        </w:rPr>
       </w:pPr>
       <w:bookmarkStart w:id="4" w:name="__DdeLink__220_3953659084"/>
       <w:bookmarkEnd w:id="4"/>
       <w:r>
-        <w:rPr/>
+        <w:rPr>
+          <w:color w:val="000000"/>
+          <w:rPrChange w:id="0" w:author="Unknown Author" w:date="2017-11-12T22:56:46Z"/>
+        </w:rPr>
         <w:t xml:space="preserve">Authenticate using api key. All </w:t>
       </w:r>
       <w:bookmarkStart w:id="5" w:name="__DdeLink__221_3002861788"/>
       <w:bookmarkEnd w:id="5"/>
       <w:r>
-        <w:rPr/>
+        <w:rPr>
+          <w:color w:val="000000"/>
+          <w:rPrChange w:id="0" w:author="Unknown Author" w:date="2017-11-12T22:56:46Z"/>
+        </w:rPr>
         <w:t>api call should work only after the authentication</w:t>
       </w:r>
     </w:p>
@@ -2040,10 +2192,15 @@
           <w:ilvl w:val="1"/>
           <w:numId w:val="2"/>
         </w:numPr>
-        <w:rPr/>
-      </w:pPr>
-      <w:r>
-        <w:rPr/>
+        <w:rPr>
+          <w:color w:val="000000"/>
+        </w:rPr>
+      </w:pPr>
+      <w:r>
+        <w:rPr>
+          <w:color w:val="000000"/>
+          <w:rPrChange w:id="0" w:author="Unknown Author" w:date="2017-11-12T22:56:46Z"/>
+        </w:rPr>
         <w:t>api/create -&gt; to create a new quiz or survey</w:t>
       </w:r>
     </w:p>
@@ -2060,25 +2217,26 @@
       </w:pPr>
       <w:r>
         <w:rPr>
-          <w:color w:val="00B050"/>
-          <w:rPrChange w:id="0" w:author="user" w:date="2017-11-02T11:12:00Z"/>
+          <w:color w:val="000000"/>
+          <w:rPrChange w:id="0" w:author="Unknown Author" w:date="2017-11-12T22:56:46Z"/>
         </w:rPr>
         <w:t>api/&lt;quiz/survey id&gt;/edit</w:t>
       </w:r>
-      <w:ins w:id="110" w:author="user" w:date="2017-11-02T11:11:00Z">
-        <w:r>
-          <w:rPr>
-            <w:color w:val="00B050"/>
+      <w:ins w:id="165" w:author="user" w:date="2017-11-02T11:11:00Z">
+        <w:r>
+          <w:rPr>
+            <w:color w:val="000000"/>
           </w:rPr>
           <w:t>?uid=&lt;&gt;&amp;token=&lt;&gt;</w:t>
         </w:r>
       </w:ins>
       <w:r>
         <w:rPr>
-          <w:color w:val="00B050"/>
-          <w:rPrChange w:id="0" w:author="user" w:date="2017-11-02T11:12:00Z"/>
+          <w:color w:val="000000"/>
+          <w:rPrChange w:id="0" w:author="Unknown Author" w:date="2017-11-12T22:56:46Z"/>
         </w:rPr>
         <w:t xml:space="preserve"> -&gt; to edit existing quiz or survey, for first page loading send token along with url.(will get token at the time of authentication)</w:t>
+        <w:rPrChange w:id="0" w:author="Unknown Author" w:date="2017-11-12T22:56:46Z"/>
       </w:r>
     </w:p>
     <w:p>
@@ -2099,68 +2257,52 @@
       </w:pPr>
       <w:r>
         <w:rPr>
-          <w:color w:val="00B050"/>
+          <w:color w:val="000000"/>
+          <w:rPrChange w:id="0" w:author="Unknown Author" w:date="2017-11-12T22:56:46Z"/>
         </w:rPr>
         <w:t>while</w:t>
       </w:r>
       <w:r>
         <w:rPr>
-          <w:rPrChange w:id="0" w:author="user" w:date="2017-11-02T15:04:00Z">
-            <w:rPr>
-              <w:color w:val="00B050"/>
-            </w:rPr>
-          </w:rPrChange>
+          <w:color w:val="000000"/>
+          <w:rPrChange w:id="0" w:author="Unknown Author" w:date="2017-11-12T22:56:46Z"/>
         </w:rPr>
         <w:t xml:space="preserve"> calling edit quiz </w:t>
       </w:r>
       <w:r>
         <w:rPr>
-          <w:rPrChange w:id="0" w:author="user" w:date="2017-11-02T15:04:00Z">
-            <w:rPr>
-              <w:color w:val="00B050"/>
-            </w:rPr>
-          </w:rPrChange>
+          <w:color w:val="000000"/>
+          <w:rPrChange w:id="0" w:author="Unknown Author" w:date="2017-11-12T22:56:46Z"/>
         </w:rPr>
         <w:t>api</w:t>
       </w:r>
       <w:r>
         <w:rPr>
-          <w:rPrChange w:id="0" w:author="user" w:date="2017-11-02T15:04:00Z">
-            <w:rPr>
-              <w:color w:val="00B050"/>
-            </w:rPr>
-          </w:rPrChange>
+          <w:color w:val="000000"/>
+          <w:rPrChange w:id="0" w:author="Unknown Author" w:date="2017-11-12T22:56:46Z"/>
         </w:rPr>
         <w:t xml:space="preserve"> , there should be an option to pass </w:t>
       </w:r>
       <w:r>
         <w:rPr>
-          <w:rPrChange w:id="0" w:author="user" w:date="2017-11-02T15:04:00Z">
-            <w:rPr>
-              <w:color w:val="00B050"/>
-            </w:rPr>
-          </w:rPrChange>
+          <w:color w:val="000000"/>
+          <w:rPrChange w:id="0" w:author="Unknown Author" w:date="2017-11-12T22:56:46Z"/>
         </w:rPr>
         <w:t>color</w:t>
       </w:r>
       <w:r>
         <w:rPr>
-          <w:rPrChange w:id="0" w:author="user" w:date="2017-11-02T15:04:00Z">
-            <w:rPr>
-              <w:color w:val="00B050"/>
-            </w:rPr>
-          </w:rPrChange>
+          <w:color w:val="000000"/>
+          <w:rPrChange w:id="0" w:author="Unknown Author" w:date="2017-11-12T22:56:46Z"/>
         </w:rPr>
         <w:t xml:space="preserve"> theme of editor interface. </w:t>
       </w:r>
-      <w:del w:id="117" w:author="user" w:date="2017-11-02T15:04:00Z">
-        <w:r>
-          <w:rPr>
-            <w:color w:val="00B050"/>
-          </w:rPr>
-          <w:delText>By default interface should use default color scheme.</w:delText>
-        </w:r>
-      </w:del>
+      <w:r>
+        <w:rPr>
+          <w:color w:val="000000"/>
+        </w:rPr>
+        <w:t>By default interface should use default color scheme.</w:t>
+      </w:r>
     </w:p>
     <w:p>
       <w:pPr>
@@ -2170,12 +2312,13 @@
           <w:numId w:val="2"/>
         </w:numPr>
         <w:rPr>
-          <w:color w:val="00B050"/>
-        </w:rPr>
-      </w:pPr>
-      <w:r>
-        <w:rPr>
-          <w:color w:val="00B050"/>
+          <w:color w:val="000000"/>
+        </w:rPr>
+      </w:pPr>
+      <w:r>
+        <w:rPr>
+          <w:color w:val="000000"/>
+          <w:rPrChange w:id="0" w:author="Unknown Author" w:date="2017-11-12T22:56:46Z"/>
         </w:rPr>
       </w:r>
     </w:p>
@@ -2186,10 +2329,15 @@
           <w:ilvl w:val="1"/>
           <w:numId w:val="2"/>
         </w:numPr>
-        <w:rPr/>
-      </w:pPr>
-      <w:r>
-        <w:rPr/>
+        <w:rPr>
+          <w:color w:val="000000"/>
+        </w:rPr>
+      </w:pPr>
+      <w:r>
+        <w:rPr>
+          <w:color w:val="000000"/>
+          <w:rPrChange w:id="0" w:author="Unknown Author" w:date="2017-11-12T22:56:46Z"/>
+        </w:rPr>
         <w:t>api/&lt;quiz/survey id&gt;/preview</w:t>
       </w:r>
     </w:p>
@@ -2206,49 +2354,50 @@
       </w:pPr>
       <w:r>
         <w:rPr>
-          <w:color w:val="00B050"/>
-          <w:rPrChange w:id="0" w:author="user" w:date="2017-11-02T11:12:00Z"/>
+          <w:color w:val="000000"/>
+          <w:rPrChange w:id="0" w:author="Unknown Author" w:date="2017-11-12T22:56:46Z"/>
         </w:rPr>
         <w:t>api/&lt;quiz/survey id&gt;/attent</w:t>
       </w:r>
-      <w:ins w:id="119" w:author="user" w:date="2017-11-02T11:09:00Z">
-        <w:r>
-          <w:rPr>
-            <w:color w:val="00B050"/>
+      <w:ins w:id="176" w:author="user" w:date="2017-11-02T11:09:00Z">
+        <w:r>
+          <w:rPr>
+            <w:color w:val="000000"/>
           </w:rPr>
           <w:t>?uid=</w:t>
         </w:r>
       </w:ins>
-      <w:ins w:id="120" w:author="user" w:date="2017-11-02T11:12:00Z">
-        <w:r>
-          <w:rPr>
-            <w:color w:val="00B050"/>
+      <w:ins w:id="177" w:author="user" w:date="2017-11-02T11:12:00Z">
+        <w:r>
+          <w:rPr>
+            <w:color w:val="000000"/>
           </w:rPr>
           <w:t>&lt;&gt;</w:t>
         </w:r>
       </w:ins>
-      <w:ins w:id="121" w:author="user" w:date="2017-11-02T11:10:00Z">
-        <w:r>
-          <w:rPr>
-            <w:color w:val="00B050"/>
+      <w:ins w:id="178" w:author="user" w:date="2017-11-02T11:10:00Z">
+        <w:r>
+          <w:rPr>
+            <w:color w:val="000000"/>
           </w:rPr>
           <w:t>&amp;token=</w:t>
         </w:r>
       </w:ins>
-      <w:ins w:id="122" w:author="user" w:date="2017-11-02T11:12:00Z">
-        <w:r>
-          <w:rPr>
-            <w:color w:val="00B050"/>
+      <w:ins w:id="179" w:author="user" w:date="2017-11-02T11:12:00Z">
+        <w:r>
+          <w:rPr>
+            <w:color w:val="000000"/>
           </w:rPr>
           <w:t>&lt;&gt;</w:t>
         </w:r>
       </w:ins>
-      <w:ins w:id="123" w:author="user" w:date="2017-11-02T11:09:00Z">
-        <w:r>
-          <w:rPr>
-            <w:color w:val="00B050"/>
+      <w:ins w:id="180" w:author="user" w:date="2017-11-02T11:09:00Z">
+        <w:r>
+          <w:rPr>
+            <w:color w:val="000000"/>
           </w:rPr>
           <w:t>,</w:t>
+          <w:rPrChange w:id="0" w:author="Unknown Author" w:date="2017-11-12T22:56:46Z"/>
         </w:r>
       </w:ins>
     </w:p>
@@ -2263,12 +2412,13 @@
           <w:color w:val="00B050"/>
         </w:rPr>
       </w:pPr>
-      <w:ins w:id="124" w:author="user" w:date="2017-11-02T15:05:00Z">
-        <w:r>
-          <w:rPr>
-            <w:color w:val="00B050"/>
+      <w:ins w:id="181" w:author="user" w:date="2017-11-02T15:05:00Z">
+        <w:r>
+          <w:rPr>
+            <w:color w:val="000000"/>
           </w:rPr>
           <w:t xml:space="preserve">there should be an option for passing </w:t>
+          <w:rPrChange w:id="0" w:author="Unknown Author" w:date="2017-11-12T22:56:46Z"/>
         </w:r>
       </w:ins>
     </w:p>
@@ -2279,26 +2429,38 @@
           <w:ilvl w:val="1"/>
           <w:numId w:val="2"/>
         </w:numPr>
-        <w:rPr/>
-      </w:pPr>
-      <w:r>
-        <w:rPr/>
+        <w:rPr>
+          <w:color w:val="000000"/>
+        </w:rPr>
+      </w:pPr>
+      <w:r>
+        <w:rPr>
+          <w:color w:val="000000"/>
+          <w:rPrChange w:id="0" w:author="Unknown Author" w:date="2017-11-12T22:56:46Z"/>
+        </w:rPr>
         <w:t>api/&lt;quiz/survey id&gt;/getresult?uid=</w:t>
       </w:r>
-      <w:del w:id="125" w:author="user" w:date="2017-11-02T11:11:00Z">
-        <w:r>
-          <w:rPr/>
+      <w:del w:id="183" w:author="user" w:date="2017-11-02T11:11:00Z">
+        <w:r>
+          <w:rPr>
+            <w:color w:val="000000"/>
+          </w:rPr>
           <w:delText>0</w:delText>
         </w:r>
       </w:del>
-      <w:ins w:id="126" w:author="user" w:date="2017-11-02T11:13:00Z">
-        <w:r>
-          <w:rPr/>
+      <w:ins w:id="184" w:author="user" w:date="2017-11-02T11:13:00Z">
+        <w:r>
+          <w:rPr>
+            <w:color w:val="000000"/>
+          </w:rPr>
           <w:t>&lt;&gt;</w:t>
         </w:r>
       </w:ins>
       <w:r>
-        <w:rPr/>
+        <w:rPr>
+          <w:color w:val="000000"/>
+          <w:rPrChange w:id="0" w:author="Unknown Author" w:date="2017-11-12T22:56:46Z"/>
+        </w:rPr>
         <w:t xml:space="preserve">  =&gt;return specified user result in json format which include total score, correct answer, wrong answer details. </w:t>
       </w:r>
     </w:p>
@@ -2306,10 +2468,15 @@
       <w:pPr>
         <w:pStyle w:val="ListParagraph"/>
         <w:ind w:left="1440" w:hanging="0"/>
-        <w:rPr/>
-      </w:pPr>
-      <w:r>
-        <w:rPr/>
+        <w:rPr>
+          <w:color w:val="000000"/>
+        </w:rPr>
+      </w:pPr>
+      <w:r>
+        <w:rPr>
+          <w:color w:val="000000"/>
+          <w:rPrChange w:id="0" w:author="Unknown Author" w:date="2017-11-12T22:56:46Z"/>
+        </w:rPr>
         <w:t>getresult api call  without user id return report of all students.</w:t>
       </w:r>
     </w:p>
@@ -2317,20 +2484,30 @@
       <w:pPr>
         <w:pStyle w:val="ListParagraph"/>
         <w:ind w:left="1440" w:hanging="0"/>
-        <w:rPr/>
-      </w:pPr>
-      <w:r>
-        <w:rPr/>
+        <w:rPr>
+          <w:color w:val="000000"/>
+        </w:rPr>
+      </w:pPr>
+      <w:r>
+        <w:rPr>
+          <w:color w:val="000000"/>
+          <w:rPrChange w:id="0" w:author="Unknown Author" w:date="2017-11-12T22:56:46Z"/>
+        </w:rPr>
       </w:r>
     </w:p>
     <w:p>
       <w:pPr>
         <w:pStyle w:val="ListParagraph"/>
         <w:ind w:left="1440" w:hanging="0"/>
-        <w:rPr/>
-      </w:pPr>
-      <w:r>
-        <w:rPr/>
+        <w:rPr>
+          <w:color w:val="000000"/>
+        </w:rPr>
+      </w:pPr>
+      <w:r>
+        <w:rPr>
+          <w:color w:val="000000"/>
+          <w:rPrChange w:id="0" w:author="Unknown Author" w:date="2017-11-12T22:56:46Z"/>
+        </w:rPr>
         <w:t>For survey need some changes in api.</w:t>
       </w:r>
     </w:p>
@@ -2341,10 +2518,15 @@
           <w:ilvl w:val="1"/>
           <w:numId w:val="2"/>
         </w:numPr>
-        <w:rPr/>
-      </w:pPr>
-      <w:r>
-        <w:rPr/>
+        <w:rPr>
+          <w:color w:val="000000"/>
+        </w:rPr>
+      </w:pPr>
+      <w:r>
+        <w:rPr>
+          <w:color w:val="000000"/>
+          <w:rPrChange w:id="0" w:author="Unknown Author" w:date="2017-11-12T22:56:46Z"/>
+        </w:rPr>
         <w:t>api/&lt;quiz/survey id&gt;/delete</w:t>
       </w:r>
     </w:p>
@@ -2361,46 +2543,46 @@
       </w:pPr>
       <w:r>
         <w:rPr>
-          <w:color w:val="00B050"/>
-          <w:rPrChange w:id="0" w:author="user" w:date="2017-11-02T11:16:00Z"/>
+          <w:color w:val="000000"/>
+          <w:rPrChange w:id="0" w:author="Unknown Author" w:date="2017-11-12T22:56:46Z"/>
         </w:rPr>
         <w:t>api/&lt;quiz/survey id&gt;/clear-</w:t>
       </w:r>
-      <w:ins w:id="128" w:author="user" w:date="2017-11-02T11:15:00Z">
-        <w:r>
-          <w:rPr>
-            <w:color w:val="00B050"/>
+      <w:ins w:id="191" w:author="user" w:date="2017-11-02T11:15:00Z">
+        <w:r>
+          <w:rPr>
+            <w:color w:val="000000"/>
           </w:rPr>
           <w:t xml:space="preserve"> </w:t>
         </w:r>
       </w:ins>
-      <w:del w:id="129" w:author="user" w:date="2017-11-02T11:15:00Z">
-        <w:r>
-          <w:rPr>
-            <w:color w:val="00B050"/>
+      <w:del w:id="192" w:author="user" w:date="2017-11-02T11:15:00Z">
+        <w:r>
+          <w:rPr>
+            <w:color w:val="000000"/>
           </w:rPr>
           <w:delText>quiz-</w:delText>
         </w:r>
       </w:del>
       <w:r>
         <w:rPr>
-          <w:color w:val="00B050"/>
-          <w:rPrChange w:id="0" w:author="user" w:date="2017-11-02T11:16:00Z"/>
+          <w:color w:val="000000"/>
+          <w:rPrChange w:id="0" w:author="Unknown Author" w:date="2017-11-12T22:56:46Z"/>
         </w:rPr>
         <w:t>tracking?u</w:t>
       </w:r>
-      <w:del w:id="131" w:author="user" w:date="2017-11-02T11:16:00Z">
-        <w:r>
-          <w:rPr>
-            <w:color w:val="00B050"/>
+      <w:del w:id="194" w:author="user" w:date="2017-11-02T11:16:00Z">
+        <w:r>
+          <w:rPr>
+            <w:color w:val="000000"/>
           </w:rPr>
           <w:delText>ser</w:delText>
         </w:r>
       </w:del>
       <w:r>
         <w:rPr>
-          <w:color w:val="00B050"/>
-          <w:rPrChange w:id="0" w:author="user" w:date="2017-11-02T11:16:00Z"/>
+          <w:color w:val="000000"/>
+          <w:rPrChange w:id="0" w:author="Unknown Author" w:date="2017-11-12T22:56:46Z"/>
         </w:rPr>
         <w:t>id=’101’ =&gt; clear the current score and allow the trainee to retake the quiz (if quiz has no retake option)</w:t>
       </w:r>
@@ -2409,36 +2591,53 @@
       <w:pPr>
         <w:pStyle w:val="ListParagraph"/>
         <w:ind w:left="1080" w:hanging="0"/>
-        <w:rPr/>
-      </w:pPr>
-      <w:r>
-        <w:rPr/>
+        <w:rPr>
+          <w:color w:val="000000"/>
+        </w:rPr>
+      </w:pPr>
+      <w:r>
+        <w:rPr>
+          <w:color w:val="000000"/>
+          <w:rPrChange w:id="0" w:author="Unknown Author" w:date="2017-11-12T22:56:46Z"/>
+        </w:rPr>
       </w:r>
     </w:p>
     <w:p>
       <w:pPr>
         <w:pStyle w:val="ListParagraph"/>
         <w:ind w:left="1080" w:hanging="0"/>
-        <w:rPr/>
-      </w:pPr>
-      <w:r>
-        <w:rPr/>
+        <w:rPr>
+          <w:color w:val="000000"/>
+        </w:rPr>
+      </w:pPr>
+      <w:r>
+        <w:rPr>
+          <w:color w:val="000000"/>
+          <w:rPrChange w:id="0" w:author="Unknown Author" w:date="2017-11-12T22:56:46Z"/>
+        </w:rPr>
       </w:r>
     </w:p>
     <w:p>
       <w:pPr>
         <w:pStyle w:val="ListParagraph"/>
         <w:ind w:left="1080" w:hanging="0"/>
-        <w:rPr/>
+        <w:rPr>
+          <w:color w:val="000000"/>
+        </w:rPr>
       </w:pPr>
       <w:r>
         <w:rPr>
           <w:b/>
+          <w:color w:val="000000"/>
+          <w:rPrChange w:id="0" w:author="Unknown Author" w:date="2017-11-12T22:56:46Z"/>
         </w:rPr>
         <w:t>Note</w:t>
       </w:r>
       <w:r>
-        <w:rPr/>
+        <w:rPr>
+          <w:color w:val="000000"/>
+          <w:rPrChange w:id="0" w:author="Unknown Author" w:date="2017-11-12T22:56:46Z"/>
+        </w:rPr>
         <w:t>: api names can be changed with more suitable names.</w:t>
       </w:r>
     </w:p>
@@ -2446,33 +2645,55 @@
       <w:pPr>
         <w:pStyle w:val="Normal"/>
         <w:ind w:left="360" w:firstLine="720"/>
-        <w:rPr/>
-      </w:pPr>
-      <w:r>
-        <w:rPr/>
+        <w:rPr>
+          <w:color w:val="000000"/>
+        </w:rPr>
+      </w:pPr>
+      <w:r>
+        <w:rPr>
+          <w:color w:val="000000"/>
+          <w:rPrChange w:id="0" w:author="Unknown Author" w:date="2017-11-12T22:56:46Z"/>
+        </w:rPr>
         <w:t>After creating quiz, quiz id should be unique id like short GUID. Don’t use auto number.</w:t>
       </w:r>
     </w:p>
     <w:p>
       <w:pPr>
         <w:pStyle w:val="Heading1"/>
-        <w:rPr/>
+        <w:rPr>
+          <w:color w:val="000000"/>
+        </w:rPr>
       </w:pPr>
       <w:bookmarkStart w:id="6" w:name="_Toc497239288"/>
       <w:bookmarkEnd w:id="6"/>
       <w:r>
-        <w:rPr/>
+        <w:rPr>
+          <w:color w:val="000000"/>
+          <w:rPrChange w:id="0" w:author="Unknown Author" w:date="2017-11-12T22:56:46Z"/>
+        </w:rPr>
         <w:t>Technical requirements</w:t>
       </w:r>
     </w:p>
     <w:p>
       <w:pPr>
         <w:pStyle w:val="Normal"/>
-        <w:rPr/>
-      </w:pPr>
-      <w:r>
-        <w:rPr/>
-        <w:t>Use the following technologies for development</w:t>
+        <w:rPr>
+          <w:color w:val="000000"/>
+        </w:rPr>
+      </w:pPr>
+      <w:r>
+        <w:rPr>
+          <w:color w:val="000000"/>
+          <w:rPrChange w:id="0" w:author="Unknown Author" w:date="2017-11-12T22:56:46Z"/>
+        </w:rPr>
+        <w:t xml:space="preserve">Use the following technologies for </w:t>
+      </w:r>
+      <w:r>
+        <w:rPr>
+          <w:color w:val="008000"/>
+          <w:rPrChange w:id="0" w:author="Unknown Author" w:date="2017-11-12T22:56:46Z"/>
+        </w:rPr>
+        <w:t>development</w:t>
       </w:r>
     </w:p>
     <w:p>
@@ -2482,10 +2703,15 @@
           <w:ilvl w:val="0"/>
           <w:numId w:val="1"/>
         </w:numPr>
-        <w:rPr/>
-      </w:pPr>
-      <w:r>
-        <w:rPr/>
+        <w:rPr>
+          <w:color w:val="000000"/>
+        </w:rPr>
+      </w:pPr>
+      <w:r>
+        <w:rPr>
+          <w:color w:val="000000"/>
+          <w:rPrChange w:id="0" w:author="Unknown Author" w:date="2017-11-12T22:56:46Z"/>
+        </w:rPr>
         <w:t>Nodejs with express framework.</w:t>
       </w:r>
     </w:p>
@@ -2496,10 +2722,15 @@
           <w:ilvl w:val="0"/>
           <w:numId w:val="1"/>
         </w:numPr>
-        <w:rPr/>
-      </w:pPr>
-      <w:r>
-        <w:rPr/>
+        <w:rPr>
+          <w:color w:val="000000"/>
+        </w:rPr>
+      </w:pPr>
+      <w:r>
+        <w:rPr>
+          <w:color w:val="000000"/>
+          <w:rPrChange w:id="0" w:author="Unknown Author" w:date="2017-11-12T22:56:46Z"/>
+        </w:rPr>
         <w:t>Mongodb</w:t>
       </w:r>
     </w:p>
@@ -2510,29 +2741,44 @@
           <w:ilvl w:val="0"/>
           <w:numId w:val="1"/>
         </w:numPr>
-        <w:rPr/>
-      </w:pPr>
-      <w:r>
-        <w:rPr/>
+        <w:rPr>
+          <w:color w:val="000000"/>
+        </w:rPr>
+      </w:pPr>
+      <w:r>
+        <w:rPr>
+          <w:color w:val="000000"/>
+          <w:rPrChange w:id="0" w:author="Unknown Author" w:date="2017-11-12T22:56:46Z"/>
+        </w:rPr>
         <w:t>Angular js</w:t>
       </w:r>
     </w:p>
     <w:p>
       <w:pPr>
         <w:pStyle w:val="Normal"/>
-        <w:rPr/>
-      </w:pPr>
-      <w:r>
-        <w:rPr/>
+        <w:rPr>
+          <w:color w:val="000000"/>
+        </w:rPr>
+      </w:pPr>
+      <w:r>
+        <w:rPr>
+          <w:color w:val="000000"/>
+          <w:rPrChange w:id="0" w:author="Unknown Author" w:date="2017-11-12T22:56:46Z"/>
+        </w:rPr>
       </w:r>
     </w:p>
     <w:p>
       <w:pPr>
         <w:pStyle w:val="Normal"/>
-        <w:rPr/>
-      </w:pPr>
-      <w:r>
-        <w:rPr/>
+        <w:rPr>
+          <w:color w:val="000000"/>
+        </w:rPr>
+      </w:pPr>
+      <w:r>
+        <w:rPr>
+          <w:color w:val="000000"/>
+          <w:rPrChange w:id="0" w:author="Unknown Author" w:date="2017-11-12T22:56:46Z"/>
+        </w:rPr>
         <w:t xml:space="preserve"> </w:t>
       </w:r>
     </w:p>
@@ -2542,11 +2788,15 @@
         <w:spacing w:before="0" w:after="160"/>
         <w:ind w:left="360" w:hanging="0"/>
         <w:contextualSpacing/>
-        <w:rPr/>
+        <w:rPr>
+          <w:color w:val="000000"/>
+        </w:rPr>
       </w:pPr>
       <w:r>
         <w:rPr>
           <w:b/>
+          <w:color w:val="000000"/>
+          <w:rPrChange w:id="0" w:author="Unknown Author" w:date="2017-11-12T22:56:46Z"/>
         </w:rPr>
         <w:tab/>
       </w:r>
@@ -3629,6 +3879,69 @@
       <w:rFonts w:cs="Wingdings"/>
     </w:rPr>
   </w:style>
+  <w:style w:type="character" w:styleId="ListLabel34">
+    <w:name w:val="ListLabel 34"/>
+    <w:qFormat/>
+    <w:rPr>
+      <w:rFonts w:cs="Symbol"/>
+    </w:rPr>
+  </w:style>
+  <w:style w:type="character" w:styleId="ListLabel35">
+    <w:name w:val="ListLabel 35"/>
+    <w:qFormat/>
+    <w:rPr>
+      <w:rFonts w:cs="Courier New"/>
+    </w:rPr>
+  </w:style>
+  <w:style w:type="character" w:styleId="ListLabel36">
+    <w:name w:val="ListLabel 36"/>
+    <w:qFormat/>
+    <w:rPr>
+      <w:rFonts w:cs="Wingdings"/>
+    </w:rPr>
+  </w:style>
+  <w:style w:type="character" w:styleId="ListLabel37">
+    <w:name w:val="ListLabel 37"/>
+    <w:qFormat/>
+    <w:rPr>
+      <w:rFonts w:cs="Symbol"/>
+    </w:rPr>
+  </w:style>
+  <w:style w:type="character" w:styleId="ListLabel38">
+    <w:name w:val="ListLabel 38"/>
+    <w:qFormat/>
+    <w:rPr>
+      <w:rFonts w:cs="Courier New"/>
+    </w:rPr>
+  </w:style>
+  <w:style w:type="character" w:styleId="ListLabel39">
+    <w:name w:val="ListLabel 39"/>
+    <w:qFormat/>
+    <w:rPr>
+      <w:rFonts w:cs="Wingdings"/>
+    </w:rPr>
+  </w:style>
+  <w:style w:type="character" w:styleId="ListLabel40">
+    <w:name w:val="ListLabel 40"/>
+    <w:qFormat/>
+    <w:rPr>
+      <w:rFonts w:cs="Symbol"/>
+    </w:rPr>
+  </w:style>
+  <w:style w:type="character" w:styleId="ListLabel41">
+    <w:name w:val="ListLabel 41"/>
+    <w:qFormat/>
+    <w:rPr>
+      <w:rFonts w:cs="Courier New"/>
+    </w:rPr>
+  </w:style>
+  <w:style w:type="character" w:styleId="ListLabel42">
+    <w:name w:val="ListLabel 42"/>
+    <w:qFormat/>
+    <w:rPr>
+      <w:rFonts w:cs="Wingdings"/>
+    </w:rPr>
+  </w:style>
   <w:style w:type="paragraph" w:styleId="Heading">
     <w:name w:val="Heading"/>
     <w:basedOn w:val="Normal"/>

</xml_diff>